<commit_message>
deleted email files, update to report and new diagrams.
</commit_message>
<xml_diff>
--- a/rimsgroup3/docs/Group Report Week 8.docx
+++ b/rimsgroup3/docs/Group Report Week 8.docx
@@ -67,7 +67,19 @@
         <w:rPr>
           <w:sz w:val="40"/>
         </w:rPr>
-        <w:t>Week 4 Group Report</w:t>
+        <w:t xml:space="preserve">Week </w:t>
+      </w:r>
+      <w:r>
+        <w:rPr>
+          <w:sz w:val="40"/>
+        </w:rPr>
+        <w:t>8</w:t>
+      </w:r>
+      <w:r>
+        <w:rPr>
+          <w:sz w:val="40"/>
+        </w:rPr>
+        <w:t xml:space="preserve"> Group Report</w:t>
       </w:r>
     </w:p>
     <w:p>
@@ -282,7 +294,7 @@
           <w:r>
             <w:fldChar w:fldCharType="separate"/>
           </w:r>
-          <w:hyperlink w:anchor="_Toc268789884" w:history="1">
+          <w:hyperlink w:anchor="_Toc272247219" w:history="1">
             <w:r>
               <w:rPr>
                 <w:rStyle w:val="Hyperlink"/>
@@ -309,7 +321,179 @@
                 <w:noProof/>
                 <w:webHidden/>
               </w:rPr>
-              <w:instrText xml:space="preserve"> PAGEREF _Toc268789884 \h </w:instrText>
+              <w:instrText xml:space="preserve"> PAGEREF _Toc272247219 \h </w:instrText>
+            </w:r>
+            <w:r>
+              <w:rPr>
+                <w:noProof/>
+                <w:webHidden/>
+              </w:rPr>
+            </w:r>
+            <w:r>
+              <w:rPr>
+                <w:noProof/>
+                <w:webHidden/>
+              </w:rPr>
+              <w:fldChar w:fldCharType="separate"/>
+            </w:r>
+            <w:r>
+              <w:rPr>
+                <w:noProof/>
+                <w:webHidden/>
+              </w:rPr>
+              <w:t>4</w:t>
+            </w:r>
+            <w:r>
+              <w:rPr>
+                <w:noProof/>
+                <w:webHidden/>
+              </w:rPr>
+              <w:fldChar w:fldCharType="end"/>
+            </w:r>
+          </w:hyperlink>
+        </w:p>
+        <w:p>
+          <w:pPr>
+            <w:pStyle w:val="TOC2"/>
+            <w:tabs>
+              <w:tab w:val="left" w:pos="880"/>
+              <w:tab w:val="right" w:leader="dot" w:pos="9016"/>
+            </w:tabs>
+            <w:rPr>
+              <w:noProof/>
+              <w:sz w:val="22"/>
+              <w:lang w:val="en-NZ" w:eastAsia="en-NZ"/>
+            </w:rPr>
+          </w:pPr>
+          <w:hyperlink w:anchor="_Toc272247220" w:history="1">
+            <w:r>
+              <w:rPr>
+                <w:rStyle w:val="Hyperlink"/>
+                <w:noProof/>
+              </w:rPr>
+              <w:t>1.1</w:t>
+            </w:r>
+            <w:r>
+              <w:rPr>
+                <w:noProof/>
+                <w:sz w:val="22"/>
+                <w:lang w:val="en-NZ" w:eastAsia="en-NZ"/>
+              </w:rPr>
+              <w:tab/>
+            </w:r>
+            <w:r>
+              <w:rPr>
+                <w:rStyle w:val="Hyperlink"/>
+                <w:noProof/>
+              </w:rPr>
+              <w:t>Team Contribution</w:t>
+            </w:r>
+            <w:r>
+              <w:rPr>
+                <w:noProof/>
+                <w:webHidden/>
+              </w:rPr>
+              <w:tab/>
+            </w:r>
+            <w:r>
+              <w:rPr>
+                <w:noProof/>
+                <w:webHidden/>
+              </w:rPr>
+              <w:fldChar w:fldCharType="begin"/>
+            </w:r>
+            <w:r>
+              <w:rPr>
+                <w:noProof/>
+                <w:webHidden/>
+              </w:rPr>
+              <w:instrText xml:space="preserve"> PAGEREF _Toc272247220 \h </w:instrText>
+            </w:r>
+            <w:r>
+              <w:rPr>
+                <w:noProof/>
+                <w:webHidden/>
+              </w:rPr>
+            </w:r>
+            <w:r>
+              <w:rPr>
+                <w:noProof/>
+                <w:webHidden/>
+              </w:rPr>
+              <w:fldChar w:fldCharType="separate"/>
+            </w:r>
+            <w:r>
+              <w:rPr>
+                <w:noProof/>
+                <w:webHidden/>
+              </w:rPr>
+              <w:t>4</w:t>
+            </w:r>
+            <w:r>
+              <w:rPr>
+                <w:noProof/>
+                <w:webHidden/>
+              </w:rPr>
+              <w:fldChar w:fldCharType="end"/>
+            </w:r>
+          </w:hyperlink>
+        </w:p>
+        <w:p>
+          <w:pPr>
+            <w:pStyle w:val="TOC3"/>
+            <w:tabs>
+              <w:tab w:val="left" w:pos="1320"/>
+              <w:tab w:val="right" w:leader="dot" w:pos="9016"/>
+            </w:tabs>
+            <w:rPr>
+              <w:noProof/>
+              <w:sz w:val="22"/>
+              <w:lang w:val="en-NZ" w:eastAsia="en-NZ"/>
+            </w:rPr>
+          </w:pPr>
+          <w:hyperlink w:anchor="_Toc272247221" w:history="1">
+            <w:r>
+              <w:rPr>
+                <w:rStyle w:val="Hyperlink"/>
+                <w:noProof/>
+              </w:rPr>
+              <w:t>1.1.1</w:t>
+            </w:r>
+            <w:r>
+              <w:rPr>
+                <w:noProof/>
+                <w:sz w:val="22"/>
+                <w:lang w:val="en-NZ" w:eastAsia="en-NZ"/>
+              </w:rPr>
+              <w:tab/>
+            </w:r>
+            <w:r>
+              <w:rPr>
+                <w:rStyle w:val="Hyperlink"/>
+                <w:noProof/>
+              </w:rPr>
+              <w:t>Report Contribution</w:t>
+            </w:r>
+            <w:r>
+              <w:rPr>
+                <w:noProof/>
+                <w:webHidden/>
+              </w:rPr>
+              <w:tab/>
+            </w:r>
+            <w:r>
+              <w:rPr>
+                <w:noProof/>
+                <w:webHidden/>
+              </w:rPr>
+              <w:fldChar w:fldCharType="begin"/>
+            </w:r>
+            <w:r>
+              <w:rPr>
+                <w:noProof/>
+                <w:webHidden/>
+              </w:rPr>
+              <w:instrText xml:space="preserve"> PAGEREF _Toc272247221 \h </w:instrText>
             </w:r>
             <w:r>
               <w:rPr>
@@ -352,7 +536,7 @@
               <w:lang w:val="en-NZ" w:eastAsia="en-NZ"/>
             </w:rPr>
           </w:pPr>
-          <w:hyperlink w:anchor="_Toc268789885" w:history="1">
+          <w:hyperlink w:anchor="_Toc272247222" w:history="1">
             <w:r>
               <w:rPr>
                 <w:rStyle w:val="Hyperlink"/>
@@ -379,7 +563,7 @@
                 <w:noProof/>
                 <w:webHidden/>
               </w:rPr>
-              <w:instrText xml:space="preserve"> PAGEREF _Toc268789885 \h </w:instrText>
+              <w:instrText xml:space="preserve"> PAGEREF _Toc272247222 \h </w:instrText>
             </w:r>
             <w:r>
               <w:rPr>
@@ -422,7 +606,7 @@
               <w:lang w:val="en-NZ" w:eastAsia="en-NZ"/>
             </w:rPr>
           </w:pPr>
-          <w:hyperlink w:anchor="_Toc268789886" w:history="1">
+          <w:hyperlink w:anchor="_Toc272247223" w:history="1">
             <w:r>
               <w:rPr>
                 <w:rStyle w:val="Hyperlink"/>
@@ -449,7 +633,7 @@
                 <w:noProof/>
                 <w:webHidden/>
               </w:rPr>
-              <w:instrText xml:space="preserve"> PAGEREF _Toc268789886 \h </w:instrText>
+              <w:instrText xml:space="preserve"> PAGEREF _Toc272247223 \h </w:instrText>
             </w:r>
             <w:r>
               <w:rPr>
@@ -492,7 +676,7 @@
               <w:lang w:val="en-NZ" w:eastAsia="en-NZ"/>
             </w:rPr>
           </w:pPr>
-          <w:hyperlink w:anchor="_Toc268789887" w:history="1">
+          <w:hyperlink w:anchor="_Toc272247224" w:history="1">
             <w:r>
               <w:rPr>
                 <w:rStyle w:val="Hyperlink"/>
@@ -519,7 +703,7 @@
                 <w:noProof/>
                 <w:webHidden/>
               </w:rPr>
-              <w:instrText xml:space="preserve"> PAGEREF _Toc268789887 \h </w:instrText>
+              <w:instrText xml:space="preserve"> PAGEREF _Toc272247224 \h </w:instrText>
             </w:r>
             <w:r>
               <w:rPr>
@@ -562,7 +746,7 @@
               <w:lang w:val="en-NZ" w:eastAsia="en-NZ"/>
             </w:rPr>
           </w:pPr>
-          <w:hyperlink w:anchor="_Toc268789888" w:history="1">
+          <w:hyperlink w:anchor="_Toc272247225" w:history="1">
             <w:r>
               <w:rPr>
                 <w:rStyle w:val="Hyperlink"/>
@@ -589,7 +773,7 @@
                 <w:noProof/>
                 <w:webHidden/>
               </w:rPr>
-              <w:instrText xml:space="preserve"> PAGEREF _Toc268789888 \h </w:instrText>
+              <w:instrText xml:space="preserve"> PAGEREF _Toc272247225 \h </w:instrText>
             </w:r>
             <w:r>
               <w:rPr>
@@ -609,7 +793,7 @@
                 <w:noProof/>
                 <w:webHidden/>
               </w:rPr>
-              <w:t>5</w:t>
+              <w:t>6</w:t>
             </w:r>
             <w:r>
               <w:rPr>
@@ -632,7 +816,7 @@
               <w:lang w:val="en-NZ" w:eastAsia="en-NZ"/>
             </w:rPr>
           </w:pPr>
-          <w:hyperlink w:anchor="_Toc268789889" w:history="1">
+          <w:hyperlink w:anchor="_Toc272247226" w:history="1">
             <w:r>
               <w:rPr>
                 <w:rStyle w:val="Hyperlink"/>
@@ -659,7 +843,7 @@
                 <w:noProof/>
                 <w:webHidden/>
               </w:rPr>
-              <w:instrText xml:space="preserve"> PAGEREF _Toc268789889 \h </w:instrText>
+              <w:instrText xml:space="preserve"> PAGEREF _Toc272247226 \h </w:instrText>
             </w:r>
             <w:r>
               <w:rPr>
@@ -702,7 +886,7 @@
               <w:lang w:val="en-NZ" w:eastAsia="en-NZ"/>
             </w:rPr>
           </w:pPr>
-          <w:hyperlink w:anchor="_Toc268789890" w:history="1">
+          <w:hyperlink w:anchor="_Toc272247227" w:history="1">
             <w:r>
               <w:rPr>
                 <w:rStyle w:val="Hyperlink"/>
@@ -729,7 +913,7 @@
                 <w:noProof/>
                 <w:webHidden/>
               </w:rPr>
-              <w:instrText xml:space="preserve"> PAGEREF _Toc268789890 \h </w:instrText>
+              <w:instrText xml:space="preserve"> PAGEREF _Toc272247227 \h </w:instrText>
             </w:r>
             <w:r>
               <w:rPr>
@@ -749,7 +933,7 @@
                 <w:noProof/>
                 <w:webHidden/>
               </w:rPr>
-              <w:t>6</w:t>
+              <w:t>7</w:t>
             </w:r>
             <w:r>
               <w:rPr>
@@ -772,7 +956,7 @@
               <w:lang w:val="en-NZ" w:eastAsia="en-NZ"/>
             </w:rPr>
           </w:pPr>
-          <w:hyperlink w:anchor="_Toc268789891" w:history="1">
+          <w:hyperlink w:anchor="_Toc272247228" w:history="1">
             <w:r>
               <w:rPr>
                 <w:rStyle w:val="Hyperlink"/>
@@ -799,7 +983,7 @@
                 <w:noProof/>
                 <w:webHidden/>
               </w:rPr>
-              <w:instrText xml:space="preserve"> PAGEREF _Toc268789891 \h </w:instrText>
+              <w:instrText xml:space="preserve"> PAGEREF _Toc272247228 \h </w:instrText>
             </w:r>
             <w:r>
               <w:rPr>
@@ -819,7 +1003,7 @@
                 <w:noProof/>
                 <w:webHidden/>
               </w:rPr>
-              <w:t>7</w:t>
+              <w:t>8</w:t>
             </w:r>
             <w:r>
               <w:rPr>
@@ -842,7 +1026,7 @@
               <w:lang w:val="en-NZ" w:eastAsia="en-NZ"/>
             </w:rPr>
           </w:pPr>
-          <w:hyperlink w:anchor="_Toc268789892" w:history="1">
+          <w:hyperlink w:anchor="_Toc272247229" w:history="1">
             <w:r>
               <w:rPr>
                 <w:rStyle w:val="Hyperlink"/>
@@ -869,7 +1053,7 @@
                 <w:noProof/>
                 <w:webHidden/>
               </w:rPr>
-              <w:instrText xml:space="preserve"> PAGEREF _Toc268789892 \h </w:instrText>
+              <w:instrText xml:space="preserve"> PAGEREF _Toc272247229 \h </w:instrText>
             </w:r>
             <w:r>
               <w:rPr>
@@ -912,7 +1096,7 @@
               <w:lang w:val="en-NZ" w:eastAsia="en-NZ"/>
             </w:rPr>
           </w:pPr>
-          <w:hyperlink w:anchor="_Toc268789893" w:history="1">
+          <w:hyperlink w:anchor="_Toc272247230" w:history="1">
             <w:r>
               <w:rPr>
                 <w:rStyle w:val="Hyperlink"/>
@@ -939,7 +1123,7 @@
                 <w:noProof/>
                 <w:webHidden/>
               </w:rPr>
-              <w:instrText xml:space="preserve"> PAGEREF _Toc268789893 \h </w:instrText>
+              <w:instrText xml:space="preserve"> PAGEREF _Toc272247230 \h </w:instrText>
             </w:r>
             <w:r>
               <w:rPr>
@@ -982,7 +1166,7 @@
               <w:lang w:val="en-NZ" w:eastAsia="en-NZ"/>
             </w:rPr>
           </w:pPr>
-          <w:hyperlink w:anchor="_Toc268789894" w:history="1">
+          <w:hyperlink w:anchor="_Toc272247231" w:history="1">
             <w:r>
               <w:rPr>
                 <w:rStyle w:val="Hyperlink"/>
@@ -1009,7 +1193,7 @@
                 <w:noProof/>
                 <w:webHidden/>
               </w:rPr>
-              <w:instrText xml:space="preserve"> PAGEREF _Toc268789894 \h </w:instrText>
+              <w:instrText xml:space="preserve"> PAGEREF _Toc272247231 \h </w:instrText>
             </w:r>
             <w:r>
               <w:rPr>
@@ -1052,7 +1236,7 @@
               <w:lang w:val="en-NZ" w:eastAsia="en-NZ"/>
             </w:rPr>
           </w:pPr>
-          <w:hyperlink w:anchor="_Toc268789895" w:history="1">
+          <w:hyperlink w:anchor="_Toc272247232" w:history="1">
             <w:r>
               <w:rPr>
                 <w:rStyle w:val="Hyperlink"/>
@@ -1079,7 +1263,7 @@
                 <w:noProof/>
                 <w:webHidden/>
               </w:rPr>
-              <w:instrText xml:space="preserve"> PAGEREF _Toc268789895 \h </w:instrText>
+              <w:instrText xml:space="preserve"> PAGEREF _Toc272247232 \h </w:instrText>
             </w:r>
             <w:r>
               <w:rPr>
@@ -1099,7 +1283,7 @@
                 <w:noProof/>
                 <w:webHidden/>
               </w:rPr>
-              <w:t>10</w:t>
+              <w:t>11</w:t>
             </w:r>
             <w:r>
               <w:rPr>
@@ -1122,7 +1306,7 @@
               <w:lang w:val="en-NZ" w:eastAsia="en-NZ"/>
             </w:rPr>
           </w:pPr>
-          <w:hyperlink w:anchor="_Toc268789896" w:history="1">
+          <w:hyperlink w:anchor="_Toc272247233" w:history="1">
             <w:r>
               <w:rPr>
                 <w:rStyle w:val="Hyperlink"/>
@@ -1149,7 +1333,7 @@
                 <w:noProof/>
                 <w:webHidden/>
               </w:rPr>
-              <w:instrText xml:space="preserve"> PAGEREF _Toc268789896 \h </w:instrText>
+              <w:instrText xml:space="preserve"> PAGEREF _Toc272247233 \h </w:instrText>
             </w:r>
             <w:r>
               <w:rPr>
@@ -1169,7 +1353,7 @@
                 <w:noProof/>
                 <w:webHidden/>
               </w:rPr>
-              <w:t>11</w:t>
+              <w:t>12</w:t>
             </w:r>
             <w:r>
               <w:rPr>
@@ -1192,7 +1376,7 @@
               <w:lang w:val="en-NZ" w:eastAsia="en-NZ"/>
             </w:rPr>
           </w:pPr>
-          <w:hyperlink w:anchor="_Toc268789897" w:history="1">
+          <w:hyperlink w:anchor="_Toc272247234" w:history="1">
             <w:r>
               <w:rPr>
                 <w:rStyle w:val="Hyperlink"/>
@@ -1219,7 +1403,7 @@
                 <w:noProof/>
                 <w:webHidden/>
               </w:rPr>
-              <w:instrText xml:space="preserve"> PAGEREF _Toc268789897 \h </w:instrText>
+              <w:instrText xml:space="preserve"> PAGEREF _Toc272247234 \h </w:instrText>
             </w:r>
             <w:r>
               <w:rPr>
@@ -1239,7 +1423,7 @@
                 <w:noProof/>
                 <w:webHidden/>
               </w:rPr>
-              <w:t>13</w:t>
+              <w:t>14</w:t>
             </w:r>
             <w:r>
               <w:rPr>
@@ -1262,7 +1446,7 @@
               <w:lang w:val="en-NZ" w:eastAsia="en-NZ"/>
             </w:rPr>
           </w:pPr>
-          <w:hyperlink w:anchor="_Toc268789898" w:history="1">
+          <w:hyperlink w:anchor="_Toc272247235" w:history="1">
             <w:r>
               <w:rPr>
                 <w:rStyle w:val="Hyperlink"/>
@@ -1289,7 +1473,7 @@
                 <w:noProof/>
                 <w:webHidden/>
               </w:rPr>
-              <w:instrText xml:space="preserve"> PAGEREF _Toc268789898 \h </w:instrText>
+              <w:instrText xml:space="preserve"> PAGEREF _Toc272247235 \h </w:instrText>
             </w:r>
             <w:r>
               <w:rPr>
@@ -1309,7 +1493,7 @@
                 <w:noProof/>
                 <w:webHidden/>
               </w:rPr>
-              <w:t>13</w:t>
+              <w:t>14</w:t>
             </w:r>
             <w:r>
               <w:rPr>
@@ -1332,7 +1516,7 @@
               <w:lang w:val="en-NZ" w:eastAsia="en-NZ"/>
             </w:rPr>
           </w:pPr>
-          <w:hyperlink w:anchor="_Toc268789899" w:history="1">
+          <w:hyperlink w:anchor="_Toc272247236" w:history="1">
             <w:r>
               <w:rPr>
                 <w:rStyle w:val="Hyperlink"/>
@@ -1359,7 +1543,7 @@
                 <w:noProof/>
                 <w:webHidden/>
               </w:rPr>
-              <w:instrText xml:space="preserve"> PAGEREF _Toc268789899 \h </w:instrText>
+              <w:instrText xml:space="preserve"> PAGEREF _Toc272247236 \h </w:instrText>
             </w:r>
             <w:r>
               <w:rPr>
@@ -1379,7 +1563,7 @@
                 <w:noProof/>
                 <w:webHidden/>
               </w:rPr>
-              <w:t>13</w:t>
+              <w:t>14</w:t>
             </w:r>
             <w:r>
               <w:rPr>
@@ -1402,7 +1586,7 @@
               <w:lang w:val="en-NZ" w:eastAsia="en-NZ"/>
             </w:rPr>
           </w:pPr>
-          <w:hyperlink w:anchor="_Toc268789900" w:history="1">
+          <w:hyperlink w:anchor="_Toc272247237" w:history="1">
             <w:r>
               <w:rPr>
                 <w:rStyle w:val="Hyperlink"/>
@@ -1429,7 +1613,7 @@
                 <w:noProof/>
                 <w:webHidden/>
               </w:rPr>
-              <w:instrText xml:space="preserve"> PAGEREF _Toc268789900 \h </w:instrText>
+              <w:instrText xml:space="preserve"> PAGEREF _Toc272247237 \h </w:instrText>
             </w:r>
             <w:r>
               <w:rPr>
@@ -1449,7 +1633,7 @@
                 <w:noProof/>
                 <w:webHidden/>
               </w:rPr>
-              <w:t>13</w:t>
+              <w:t>14</w:t>
             </w:r>
             <w:r>
               <w:rPr>
@@ -1472,7 +1656,7 @@
               <w:lang w:val="en-NZ" w:eastAsia="en-NZ"/>
             </w:rPr>
           </w:pPr>
-          <w:hyperlink w:anchor="_Toc268789901" w:history="1">
+          <w:hyperlink w:anchor="_Toc272247238" w:history="1">
             <w:r>
               <w:rPr>
                 <w:rStyle w:val="Hyperlink"/>
@@ -1499,7 +1683,7 @@
                 <w:noProof/>
                 <w:webHidden/>
               </w:rPr>
-              <w:instrText xml:space="preserve"> PAGEREF _Toc268789901 \h </w:instrText>
+              <w:instrText xml:space="preserve"> PAGEREF _Toc272247238 \h </w:instrText>
             </w:r>
             <w:r>
               <w:rPr>
@@ -1519,7 +1703,7 @@
                 <w:noProof/>
                 <w:webHidden/>
               </w:rPr>
-              <w:t>13</w:t>
+              <w:t>14</w:t>
             </w:r>
             <w:r>
               <w:rPr>
@@ -1542,7 +1726,7 @@
               <w:lang w:val="en-NZ" w:eastAsia="en-NZ"/>
             </w:rPr>
           </w:pPr>
-          <w:hyperlink w:anchor="_Toc268789902" w:history="1">
+          <w:hyperlink w:anchor="_Toc272247239" w:history="1">
             <w:r>
               <w:rPr>
                 <w:rStyle w:val="Hyperlink"/>
@@ -1569,7 +1753,7 @@
                 <w:noProof/>
                 <w:webHidden/>
               </w:rPr>
-              <w:instrText xml:space="preserve"> PAGEREF _Toc268789902 \h </w:instrText>
+              <w:instrText xml:space="preserve"> PAGEREF _Toc272247239 \h </w:instrText>
             </w:r>
             <w:r>
               <w:rPr>
@@ -1589,7 +1773,7 @@
                 <w:noProof/>
                 <w:webHidden/>
               </w:rPr>
-              <w:t>14</w:t>
+              <w:t>15</w:t>
             </w:r>
             <w:r>
               <w:rPr>
@@ -1612,7 +1796,7 @@
               <w:lang w:val="en-NZ" w:eastAsia="en-NZ"/>
             </w:rPr>
           </w:pPr>
-          <w:hyperlink w:anchor="_Toc268789903" w:history="1">
+          <w:hyperlink w:anchor="_Toc272247240" w:history="1">
             <w:r>
               <w:rPr>
                 <w:rStyle w:val="Hyperlink"/>
@@ -1639,7 +1823,7 @@
                 <w:noProof/>
                 <w:webHidden/>
               </w:rPr>
-              <w:instrText xml:space="preserve"> PAGEREF _Toc268789903 \h </w:instrText>
+              <w:instrText xml:space="preserve"> PAGEREF _Toc272247240 \h </w:instrText>
             </w:r>
             <w:r>
               <w:rPr>
@@ -1659,7 +1843,7 @@
                 <w:noProof/>
                 <w:webHidden/>
               </w:rPr>
-              <w:t>14</w:t>
+              <w:t>15</w:t>
             </w:r>
             <w:r>
               <w:rPr>
@@ -1682,7 +1866,7 @@
               <w:lang w:val="en-NZ" w:eastAsia="en-NZ"/>
             </w:rPr>
           </w:pPr>
-          <w:hyperlink w:anchor="_Toc268789904" w:history="1">
+          <w:hyperlink w:anchor="_Toc272247241" w:history="1">
             <w:r>
               <w:rPr>
                 <w:rStyle w:val="Hyperlink"/>
@@ -1709,7 +1893,7 @@
                 <w:noProof/>
                 <w:webHidden/>
               </w:rPr>
-              <w:instrText xml:space="preserve"> PAGEREF _Toc268789904 \h </w:instrText>
+              <w:instrText xml:space="preserve"> PAGEREF _Toc272247241 \h </w:instrText>
             </w:r>
             <w:r>
               <w:rPr>
@@ -1729,7 +1913,7 @@
                 <w:noProof/>
                 <w:webHidden/>
               </w:rPr>
-              <w:t>15</w:t>
+              <w:t>16</w:t>
             </w:r>
             <w:r>
               <w:rPr>
@@ -1752,7 +1936,7 @@
               <w:lang w:val="en-NZ" w:eastAsia="en-NZ"/>
             </w:rPr>
           </w:pPr>
-          <w:hyperlink w:anchor="_Toc268789905" w:history="1">
+          <w:hyperlink w:anchor="_Toc272247242" w:history="1">
             <w:r>
               <w:rPr>
                 <w:rStyle w:val="Hyperlink"/>
@@ -1779,7 +1963,7 @@
                 <w:noProof/>
                 <w:webHidden/>
               </w:rPr>
-              <w:instrText xml:space="preserve"> PAGEREF _Toc268789905 \h </w:instrText>
+              <w:instrText xml:space="preserve"> PAGEREF _Toc272247242 \h </w:instrText>
             </w:r>
             <w:r>
               <w:rPr>
@@ -1799,7 +1983,7 @@
                 <w:noProof/>
                 <w:webHidden/>
               </w:rPr>
-              <w:t>15</w:t>
+              <w:t>16</w:t>
             </w:r>
             <w:r>
               <w:rPr>
@@ -1822,7 +2006,7 @@
               <w:lang w:val="en-NZ" w:eastAsia="en-NZ"/>
             </w:rPr>
           </w:pPr>
-          <w:hyperlink w:anchor="_Toc268789906" w:history="1">
+          <w:hyperlink w:anchor="_Toc272247243" w:history="1">
             <w:r>
               <w:rPr>
                 <w:rStyle w:val="Hyperlink"/>
@@ -1849,7 +2033,7 @@
                 <w:noProof/>
                 <w:webHidden/>
               </w:rPr>
-              <w:instrText xml:space="preserve"> PAGEREF _Toc268789906 \h </w:instrText>
+              <w:instrText xml:space="preserve"> PAGEREF _Toc272247243 \h </w:instrText>
             </w:r>
             <w:r>
               <w:rPr>
@@ -1869,7 +2053,7 @@
                 <w:noProof/>
                 <w:webHidden/>
               </w:rPr>
-              <w:t>16</w:t>
+              <w:t>17</w:t>
             </w:r>
             <w:r>
               <w:rPr>
@@ -1892,7 +2076,7 @@
               <w:lang w:val="en-NZ" w:eastAsia="en-NZ"/>
             </w:rPr>
           </w:pPr>
-          <w:hyperlink w:anchor="_Toc268789907" w:history="1">
+          <w:hyperlink w:anchor="_Toc272247244" w:history="1">
             <w:r>
               <w:rPr>
                 <w:rStyle w:val="Hyperlink"/>
@@ -1919,7 +2103,7 @@
                 <w:noProof/>
                 <w:webHidden/>
               </w:rPr>
-              <w:instrText xml:space="preserve"> PAGEREF _Toc268789907 \h </w:instrText>
+              <w:instrText xml:space="preserve"> PAGEREF _Toc272247244 \h </w:instrText>
             </w:r>
             <w:r>
               <w:rPr>
@@ -1939,7 +2123,7 @@
                 <w:noProof/>
                 <w:webHidden/>
               </w:rPr>
-              <w:t>16</w:t>
+              <w:t>17</w:t>
             </w:r>
             <w:r>
               <w:rPr>
@@ -1962,7 +2146,7 @@
               <w:lang w:val="en-NZ" w:eastAsia="en-NZ"/>
             </w:rPr>
           </w:pPr>
-          <w:hyperlink w:anchor="_Toc268789908" w:history="1">
+          <w:hyperlink w:anchor="_Toc272247245" w:history="1">
             <w:r>
               <w:rPr>
                 <w:rStyle w:val="Hyperlink"/>
@@ -1989,7 +2173,7 @@
                 <w:noProof/>
                 <w:webHidden/>
               </w:rPr>
-              <w:instrText xml:space="preserve"> PAGEREF _Toc268789908 \h </w:instrText>
+              <w:instrText xml:space="preserve"> PAGEREF _Toc272247245 \h </w:instrText>
             </w:r>
             <w:r>
               <w:rPr>
@@ -2009,7 +2193,7 @@
                 <w:noProof/>
                 <w:webHidden/>
               </w:rPr>
-              <w:t>17</w:t>
+              <w:t>18</w:t>
             </w:r>
             <w:r>
               <w:rPr>
@@ -2032,7 +2216,7 @@
               <w:lang w:val="en-NZ" w:eastAsia="en-NZ"/>
             </w:rPr>
           </w:pPr>
-          <w:hyperlink w:anchor="_Toc268789909" w:history="1">
+          <w:hyperlink w:anchor="_Toc272247246" w:history="1">
             <w:r>
               <w:rPr>
                 <w:rStyle w:val="Hyperlink"/>
@@ -2059,7 +2243,7 @@
                 <w:noProof/>
                 <w:webHidden/>
               </w:rPr>
-              <w:instrText xml:space="preserve"> PAGEREF _Toc268789909 \h </w:instrText>
+              <w:instrText xml:space="preserve"> PAGEREF _Toc272247246 \h </w:instrText>
             </w:r>
             <w:r>
               <w:rPr>
@@ -2079,7 +2263,7 @@
                 <w:noProof/>
                 <w:webHidden/>
               </w:rPr>
-              <w:t>17</w:t>
+              <w:t>18</w:t>
             </w:r>
             <w:r>
               <w:rPr>
@@ -2102,7 +2286,7 @@
               <w:lang w:val="en-NZ" w:eastAsia="en-NZ"/>
             </w:rPr>
           </w:pPr>
-          <w:hyperlink w:anchor="_Toc268789910" w:history="1">
+          <w:hyperlink w:anchor="_Toc272247247" w:history="1">
             <w:r>
               <w:rPr>
                 <w:rStyle w:val="Hyperlink"/>
@@ -2129,7 +2313,7 @@
                 <w:noProof/>
                 <w:webHidden/>
               </w:rPr>
-              <w:instrText xml:space="preserve"> PAGEREF _Toc268789910 \h </w:instrText>
+              <w:instrText xml:space="preserve"> PAGEREF _Toc272247247 \h </w:instrText>
             </w:r>
             <w:r>
               <w:rPr>
@@ -2149,7 +2333,7 @@
                 <w:noProof/>
                 <w:webHidden/>
               </w:rPr>
-              <w:t>17</w:t>
+              <w:t>19</w:t>
             </w:r>
             <w:r>
               <w:rPr>
@@ -2172,7 +2356,7 @@
               <w:lang w:val="en-NZ" w:eastAsia="en-NZ"/>
             </w:rPr>
           </w:pPr>
-          <w:hyperlink w:anchor="_Toc268789911" w:history="1">
+          <w:hyperlink w:anchor="_Toc272247248" w:history="1">
             <w:r>
               <w:rPr>
                 <w:rStyle w:val="Hyperlink"/>
@@ -2199,7 +2383,7 @@
                 <w:noProof/>
                 <w:webHidden/>
               </w:rPr>
-              <w:instrText xml:space="preserve"> PAGEREF _Toc268789911 \h </w:instrText>
+              <w:instrText xml:space="preserve"> PAGEREF _Toc272247248 \h </w:instrText>
             </w:r>
             <w:r>
               <w:rPr>
@@ -2219,7 +2403,7 @@
                 <w:noProof/>
                 <w:webHidden/>
               </w:rPr>
-              <w:t>18</w:t>
+              <w:t>20</w:t>
             </w:r>
             <w:r>
               <w:rPr>
@@ -2242,7 +2426,7 @@
               <w:lang w:val="en-NZ" w:eastAsia="en-NZ"/>
             </w:rPr>
           </w:pPr>
-          <w:hyperlink w:anchor="_Toc268789912" w:history="1">
+          <w:hyperlink w:anchor="_Toc272247249" w:history="1">
             <w:r>
               <w:rPr>
                 <w:rStyle w:val="Hyperlink"/>
@@ -2269,7 +2453,7 @@
                 <w:noProof/>
                 <w:webHidden/>
               </w:rPr>
-              <w:instrText xml:space="preserve"> PAGEREF _Toc268789912 \h </w:instrText>
+              <w:instrText xml:space="preserve"> PAGEREF _Toc272247249 \h </w:instrText>
             </w:r>
             <w:r>
               <w:rPr>
@@ -2289,7 +2473,7 @@
                 <w:noProof/>
                 <w:webHidden/>
               </w:rPr>
-              <w:t>18</w:t>
+              <w:t>20</w:t>
             </w:r>
             <w:r>
               <w:rPr>
@@ -2312,7 +2496,7 @@
               <w:lang w:val="en-NZ" w:eastAsia="en-NZ"/>
             </w:rPr>
           </w:pPr>
-          <w:hyperlink w:anchor="_Toc268789913" w:history="1">
+          <w:hyperlink w:anchor="_Toc272247250" w:history="1">
             <w:r>
               <w:rPr>
                 <w:rStyle w:val="Hyperlink"/>
@@ -2339,7 +2523,7 @@
                 <w:noProof/>
                 <w:webHidden/>
               </w:rPr>
-              <w:instrText xml:space="preserve"> PAGEREF _Toc268789913 \h </w:instrText>
+              <w:instrText xml:space="preserve"> PAGEREF _Toc272247250 \h </w:instrText>
             </w:r>
             <w:r>
               <w:rPr>
@@ -2359,7 +2543,7 @@
                 <w:noProof/>
                 <w:webHidden/>
               </w:rPr>
-              <w:t>19</w:t>
+              <w:t>21</w:t>
             </w:r>
             <w:r>
               <w:rPr>
@@ -2382,7 +2566,7 @@
               <w:lang w:val="en-NZ" w:eastAsia="en-NZ"/>
             </w:rPr>
           </w:pPr>
-          <w:hyperlink w:anchor="_Toc268789914" w:history="1">
+          <w:hyperlink w:anchor="_Toc272247251" w:history="1">
             <w:r>
               <w:rPr>
                 <w:rStyle w:val="Hyperlink"/>
@@ -2409,7 +2593,7 @@
                 <w:noProof/>
                 <w:webHidden/>
               </w:rPr>
-              <w:instrText xml:space="preserve"> PAGEREF _Toc268789914 \h </w:instrText>
+              <w:instrText xml:space="preserve"> PAGEREF _Toc272247251 \h </w:instrText>
             </w:r>
             <w:r>
               <w:rPr>
@@ -2429,7 +2613,147 @@
                 <w:noProof/>
                 <w:webHidden/>
               </w:rPr>
-              <w:t>22</w:t>
+              <w:t>25</w:t>
+            </w:r>
+            <w:r>
+              <w:rPr>
+                <w:noProof/>
+                <w:webHidden/>
+              </w:rPr>
+              <w:fldChar w:fldCharType="end"/>
+            </w:r>
+          </w:hyperlink>
+        </w:p>
+        <w:p>
+          <w:pPr>
+            <w:pStyle w:val="TOC2"/>
+            <w:tabs>
+              <w:tab w:val="right" w:leader="dot" w:pos="9016"/>
+            </w:tabs>
+            <w:rPr>
+              <w:noProof/>
+              <w:sz w:val="22"/>
+              <w:lang w:val="en-NZ" w:eastAsia="en-NZ"/>
+            </w:rPr>
+          </w:pPr>
+          <w:hyperlink w:anchor="_Toc272247252" w:history="1">
+            <w:r>
+              <w:rPr>
+                <w:rStyle w:val="Hyperlink"/>
+                <w:noProof/>
+              </w:rPr>
+              <w:t>10.4 Appendix D</w:t>
+            </w:r>
+            <w:r>
+              <w:rPr>
+                <w:noProof/>
+                <w:webHidden/>
+              </w:rPr>
+              <w:tab/>
+            </w:r>
+            <w:r>
+              <w:rPr>
+                <w:noProof/>
+                <w:webHidden/>
+              </w:rPr>
+              <w:fldChar w:fldCharType="begin"/>
+            </w:r>
+            <w:r>
+              <w:rPr>
+                <w:noProof/>
+                <w:webHidden/>
+              </w:rPr>
+              <w:instrText xml:space="preserve"> PAGEREF _Toc272247252 \h </w:instrText>
+            </w:r>
+            <w:r>
+              <w:rPr>
+                <w:noProof/>
+                <w:webHidden/>
+              </w:rPr>
+            </w:r>
+            <w:r>
+              <w:rPr>
+                <w:noProof/>
+                <w:webHidden/>
+              </w:rPr>
+              <w:fldChar w:fldCharType="separate"/>
+            </w:r>
+            <w:r>
+              <w:rPr>
+                <w:noProof/>
+                <w:webHidden/>
+              </w:rPr>
+              <w:t>26</w:t>
+            </w:r>
+            <w:r>
+              <w:rPr>
+                <w:noProof/>
+                <w:webHidden/>
+              </w:rPr>
+              <w:fldChar w:fldCharType="end"/>
+            </w:r>
+          </w:hyperlink>
+        </w:p>
+        <w:p>
+          <w:pPr>
+            <w:pStyle w:val="TOC2"/>
+            <w:tabs>
+              <w:tab w:val="right" w:leader="dot" w:pos="9016"/>
+            </w:tabs>
+            <w:rPr>
+              <w:noProof/>
+              <w:sz w:val="22"/>
+              <w:lang w:val="en-NZ" w:eastAsia="en-NZ"/>
+            </w:rPr>
+          </w:pPr>
+          <w:hyperlink w:anchor="_Toc272247253" w:history="1">
+            <w:r>
+              <w:rPr>
+                <w:rStyle w:val="Hyperlink"/>
+                <w:noProof/>
+              </w:rPr>
+              <w:t>10.5 Appendix E</w:t>
+            </w:r>
+            <w:r>
+              <w:rPr>
+                <w:noProof/>
+                <w:webHidden/>
+              </w:rPr>
+              <w:tab/>
+            </w:r>
+            <w:r>
+              <w:rPr>
+                <w:noProof/>
+                <w:webHidden/>
+              </w:rPr>
+              <w:fldChar w:fldCharType="begin"/>
+            </w:r>
+            <w:r>
+              <w:rPr>
+                <w:noProof/>
+                <w:webHidden/>
+              </w:rPr>
+              <w:instrText xml:space="preserve"> PAGEREF _Toc272247253 \h </w:instrText>
+            </w:r>
+            <w:r>
+              <w:rPr>
+                <w:noProof/>
+                <w:webHidden/>
+              </w:rPr>
+            </w:r>
+            <w:r>
+              <w:rPr>
+                <w:noProof/>
+                <w:webHidden/>
+              </w:rPr>
+              <w:fldChar w:fldCharType="separate"/>
+            </w:r>
+            <w:r>
+              <w:rPr>
+                <w:noProof/>
+                <w:webHidden/>
+              </w:rPr>
+              <w:t>27</w:t>
             </w:r>
             <w:r>
               <w:rPr>
@@ -2457,7 +2781,7 @@
         </w:rPr>
         <w:br w:type="page"/>
       </w:r>
-      <w:bookmarkStart w:id="0" w:name="_Toc268789884"/>
+      <w:bookmarkStart w:id="0" w:name="_Toc272247219"/>
       <w:r>
         <w:lastRenderedPageBreak/>
         <w:t>1.  Introduction</w:t>
@@ -2503,91 +2827,90 @@
       </w:r>
     </w:p>
     <w:p>
+      <w:pPr>
+        <w:pStyle w:val="Heading2"/>
+        <w:numPr>
+          <w:ilvl w:val="1"/>
+          <w:numId w:val="5"/>
+        </w:numPr>
+      </w:pPr>
+      <w:bookmarkStart w:id="1" w:name="_Toc272247220"/>
       <w:r>
-        <w:t>Adam has</w:t>
+        <w:t>Team Contribution</w:t>
       </w:r>
-      <w:r>
-        <w:t xml:space="preserve"> had a lot of experience using Java and using various techniques to develop appealing interfaces, which are clear and easy to use. </w:t>
-      </w:r>
-      <w:r>
-        <w:t>His</w:t>
-      </w:r>
-      <w:r>
-        <w:t xml:space="preserve"> experience comes from studies at Massey University where </w:t>
-      </w:r>
-      <w:r>
-        <w:t>he has</w:t>
-      </w:r>
-      <w:r>
-        <w:t xml:space="preserve"> done numerous programming papers along side Software Engineering, Human-Computer Interaction, and Web Development. This knowledge gives </w:t>
-      </w:r>
-      <w:r>
-        <w:t>him</w:t>
-      </w:r>
-      <w:r>
-        <w:t xml:space="preserve"> the ability to adapt to new technologies and </w:t>
-      </w:r>
-      <w:r>
-        <w:t>work well in a team.</w:t>
-      </w:r>
+      <w:bookmarkEnd w:id="1"/>
     </w:p>
     <w:p>
       <w:r>
-        <w:t xml:space="preserve">Peter is competent </w:t>
-      </w:r>
-      <w:r>
-        <w:t xml:space="preserve">at </w:t>
-      </w:r>
-      <w:r>
-        <w:t xml:space="preserve">using Java and his experience comes solely from doing Massey University papers. </w:t>
-      </w:r>
-      <w:r>
-        <w:softHyphen/>
-      </w:r>
-      <w:r>
-        <w:softHyphen/>
-        <w:t xml:space="preserve">The papers have given him the some skills in database development, human computer interaction, web development and designing of systems. He is able to work well by himself or in a team.  </w:t>
+        <w:t>At the beginning of the project our team discussed the various skill sets that each person had, from this we decided on the different threads that each member would mainly work on. As the team leader, Adam is in charge of delegating work, arranging meetings with the project manager, client, and team. Along with this, Adam has been focussing for the most part on designing the interface for the system and coding the jsp files up. This included writing any Javascript and CSS as well as the obvious HTML. Peter has been in charge of the database and all things related to the database. He has designed the DB from the start including the structure and all scripts required for creating, updating, and retrieving information in the DB. Steve has been working with all the APIs for the various meta-data gathering websites (CrossRef and Scopus so far) and extracting the information out of those, along with all searching functionality of the program. Finally, Leith has been in charge of structuring the project in regards to packages, classes, builds, interfaces, and plugins.</w:t>
       </w:r>
     </w:p>
     <w:p>
       <w:pPr>
-        <w:rPr>
-          <w:rStyle w:val="apple-style-span"/>
-          <w:rFonts w:ascii="Arial" w:hAnsi="Arial" w:cs="Arial"/>
-          <w:color w:val="000000"/>
-          <w:sz w:val="22"/>
-        </w:rPr>
+        <w:pStyle w:val="Heading3"/>
+        <w:numPr>
+          <w:ilvl w:val="2"/>
+          <w:numId w:val="5"/>
+        </w:numPr>
       </w:pPr>
+      <w:bookmarkStart w:id="2" w:name="_Toc272247221"/>
       <w:r>
-        <w:rPr>
-          <w:rStyle w:val="apple-style-span"/>
-          <w:rFonts w:ascii="Arial" w:hAnsi="Arial" w:cs="Arial"/>
-          <w:color w:val="000000"/>
-          <w:sz w:val="22"/>
-        </w:rPr>
-        <w:t>While working for Land Information NZ on their help desk Steve operated a freelance web design studio. As a result his web knowledge is good. He is a capable Java programmer but his real skills are in .Net. He has a B.Comm degree, ITIL level 1 certificate and MCAD (Microsoft Certified Application Developer) accreditation.</w:t>
+        <w:t>Report Contribution</w:t>
+      </w:r>
+      <w:bookmarkEnd w:id="2"/>
+    </w:p>
+    <w:p>
+      <w:r>
+        <w:t xml:space="preserve">This report was written by the team as a whole, with each part delegated to a different team member. </w:t>
+      </w:r>
+      <w:r>
+        <w:t xml:space="preserve">Along with this, </w:t>
+      </w:r>
+      <w:r>
+        <w:t>Adam was responsible for editing this information given by each team member and formatting the entire report.</w:t>
+      </w:r>
+      <w:r>
+        <w:t xml:space="preserve"> The following list shows the section numbers each team member was responsible for:</w:t>
       </w:r>
     </w:p>
     <w:p>
+      <w:pPr>
+        <w:jc w:val="left"/>
+      </w:pPr>
       <w:r>
-        <w:t>Leith is very experienced in using Java and many of the technologies encompassed in this project. Leith often researches new technologies in his spare time and keeps up to date with the latest things out. Leith is also an expert on Eclipse and has a good knowledge base on the various plugins that will benefit a project like this.</w:t>
+        <w:t>Adam: 1, 2, 5, 8</w:t>
+      </w:r>
+      <w:r>
+        <w:br/>
+        <w:t>Peter: 7</w:t>
+      </w:r>
+      <w:r>
+        <w:br/>
+        <w:t>Leith: 3, 9</w:t>
+      </w:r>
+      <w:r>
+        <w:br/>
+        <w:t>Steve: 6, 4</w:t>
       </w:r>
     </w:p>
     <w:p>
+      <w:pPr>
+        <w:jc w:val="left"/>
+      </w:pPr>
       <w:r>
-        <w:br w:type="page"/>
+        <w:t>Please note, section 3 was provided in a table of checklists which Adam converted to paragraph form. Section 10 was contributed to by all team members equally.</w:t>
       </w:r>
     </w:p>
     <w:p>
       <w:pPr>
         <w:pStyle w:val="Heading1"/>
       </w:pPr>
-      <w:bookmarkStart w:id="1" w:name="_Toc268789885"/>
+      <w:bookmarkStart w:id="3" w:name="_Toc272247222"/>
       <w:r>
         <w:lastRenderedPageBreak/>
         <w:t>2. Requirements Revision</w:t>
       </w:r>
-      <w:bookmarkEnd w:id="1"/>
+      <w:bookmarkEnd w:id="3"/>
     </w:p>
     <w:p>
       <w:pPr>
@@ -2647,14 +2970,14 @@
       <w:pPr>
         <w:pStyle w:val="Heading2"/>
       </w:pPr>
-      <w:bookmarkStart w:id="2" w:name="_Toc268789886"/>
+      <w:bookmarkStart w:id="4" w:name="_Toc272247223"/>
       <w:r>
         <w:t xml:space="preserve">2.1 </w:t>
       </w:r>
       <w:r>
         <w:t>Functional Requirements:</w:t>
       </w:r>
-      <w:bookmarkEnd w:id="2"/>
+      <w:bookmarkEnd w:id="4"/>
     </w:p>
     <w:p>
       <w:pPr>
@@ -2873,11 +3196,11 @@
       <w:pPr>
         <w:pStyle w:val="Heading2"/>
       </w:pPr>
-      <w:bookmarkStart w:id="3" w:name="_Toc268789887"/>
+      <w:bookmarkStart w:id="5" w:name="_Toc272247224"/>
       <w:r>
         <w:t>2.2 Non-Functional Requirements:</w:t>
       </w:r>
-      <w:bookmarkEnd w:id="3"/>
+      <w:bookmarkEnd w:id="5"/>
     </w:p>
     <w:p>
       <w:pPr>
@@ -3035,7 +3358,20 @@
         <w:t xml:space="preserve"> August.</w:t>
       </w:r>
       <w:r>
-        <w:t xml:space="preserve"> These requirements were revised again with Karen on 8</w:t>
+        <w:t xml:space="preserve"> </w:t>
+      </w:r>
+    </w:p>
+    <w:p>
+      <w:pPr>
+        <w:pStyle w:val="Heading2"/>
+      </w:pPr>
+      <w:r>
+        <w:t>2.3 Summary of changes</w:t>
+      </w:r>
+    </w:p>
+    <w:p>
+      <w:r>
+        <w:t>These requirements were revised again with Karen on 8</w:t>
       </w:r>
       <w:r>
         <w:rPr>
@@ -3044,14 +3380,14 @@
         <w:t>th</w:t>
       </w:r>
       <w:r>
-        <w:t xml:space="preserve"> September, and thought was given to the feedback received from the project managers. We have decided to, for the mean time, not worry about scrapping the page for the author’s affiliations. This is because it seems like a very difficult task with the thousands of different styled pages for the various publications. There are various ways the affiliation is displayed: Sometimes it is shown after each author in simple text, other times it is referenced by numerous characters in a supersc</w:t>
-      </w:r>
-      <w:r>
-        <w:t xml:space="preserve">ript next to the </w:t>
+        <w:t xml:space="preserve"> September, and thought was given to the feedback received from the project managers. We have decided to, for the mean time, not worry about scrapping the page for the author’s affiliations. This is because </w:t>
       </w:r>
       <w:r>
         <w:lastRenderedPageBreak/>
-        <w:t xml:space="preserve">author’s name. Instead, we will store the affiliation of the authors in the database, so that once it is entered; it can automatically be retrieved the next time the author is referenced. The user will also be able to edit the affiliation in case authors change university for example. </w:t>
+        <w:t>it seems like a very difficult task with the thousands of different styled pages for the various publications. There are various ways the affiliation is displayed: Sometimes it is shown after each author in simple text, other times it is referenced by numerous characters in a supersc</w:t>
+      </w:r>
+      <w:r>
+        <w:t xml:space="preserve">ript next to the author’s name. Instead, we will store the affiliation of the authors in the database, so that once it is entered; it can automatically be retrieved the next time the author is referenced. The user will also be able to edit the affiliation in case authors change university for example. </w:t>
       </w:r>
     </w:p>
     <w:p>
@@ -3077,11 +3413,11 @@
       <w:pPr>
         <w:pStyle w:val="Heading1"/>
       </w:pPr>
-      <w:bookmarkStart w:id="4" w:name="_Toc268789888"/>
+      <w:bookmarkStart w:id="6" w:name="_Toc272247225"/>
       <w:r>
         <w:t>3. Technological Assessment</w:t>
       </w:r>
-      <w:bookmarkEnd w:id="4"/>
+      <w:bookmarkEnd w:id="6"/>
     </w:p>
     <w:p>
       <w:r>
@@ -3092,11 +3428,11 @@
       <w:pPr>
         <w:pStyle w:val="Heading2"/>
       </w:pPr>
-      <w:bookmarkStart w:id="5" w:name="_Toc268789889"/>
+      <w:bookmarkStart w:id="7" w:name="_Toc272247226"/>
       <w:r>
         <w:t>3.1 Language</w:t>
       </w:r>
-      <w:bookmarkEnd w:id="5"/>
+      <w:bookmarkEnd w:id="7"/>
     </w:p>
     <w:p>
       <w:r>
@@ -3117,6 +3453,10 @@
         <w:t>We also considered C#, Python, Ruby, and PHP.</w:t>
       </w:r>
     </w:p>
+    <w:p/>
+    <w:p/>
+    <w:p/>
+    <w:p/>
     <w:tbl>
       <w:tblPr>
         <w:tblW w:w="8052" w:type="dxa"/>
@@ -5337,7 +5677,6 @@
                 <w:sz w:val="22"/>
                 <w:lang w:eastAsia="en-NZ"/>
               </w:rPr>
-              <w:lastRenderedPageBreak/>
               <w:t>Ruby</w:t>
             </w:r>
           </w:p>
@@ -7044,11 +7383,11 @@
       <w:pPr>
         <w:pStyle w:val="Heading2"/>
       </w:pPr>
-      <w:bookmarkStart w:id="6" w:name="_Toc268789890"/>
+      <w:bookmarkStart w:id="8" w:name="_Toc272247227"/>
       <w:r>
         <w:t>3.2 Integrated Development Environment (IDE)</w:t>
       </w:r>
-      <w:bookmarkEnd w:id="6"/>
+      <w:bookmarkEnd w:id="8"/>
     </w:p>
     <w:p>
       <w:r>
@@ -7072,6 +7411,11 @@
         <w:t>We also considered NetBeans, Visual Studio, SharpDevelop, and MonoDevelop.</w:t>
       </w:r>
     </w:p>
+    <w:p/>
+    <w:p/>
+    <w:p/>
+    <w:p/>
+    <w:p/>
     <w:tbl>
       <w:tblPr>
         <w:tblW w:w="8735" w:type="dxa"/>
@@ -10891,11 +11235,11 @@
       <w:pPr>
         <w:pStyle w:val="Heading2"/>
       </w:pPr>
-      <w:bookmarkStart w:id="7" w:name="_Toc268789891"/>
+      <w:bookmarkStart w:id="9" w:name="_Toc272247228"/>
       <w:r>
         <w:t>3.3 Architecture</w:t>
       </w:r>
-      <w:bookmarkEnd w:id="7"/>
+      <w:bookmarkEnd w:id="9"/>
     </w:p>
     <w:p>
       <w:r>
@@ -12363,11 +12707,12 @@
       <w:pPr>
         <w:pStyle w:val="Heading2"/>
       </w:pPr>
-      <w:bookmarkStart w:id="8" w:name="_Toc268789892"/>
+      <w:bookmarkStart w:id="10" w:name="_Toc272247229"/>
       <w:r>
+        <w:lastRenderedPageBreak/>
         <w:t>3.4 Plugin system</w:t>
       </w:r>
-      <w:bookmarkEnd w:id="8"/>
+      <w:bookmarkEnd w:id="10"/>
     </w:p>
     <w:p>
       <w:r>
@@ -16242,15 +16587,24 @@
       <w:pPr>
         <w:pStyle w:val="Heading2"/>
       </w:pPr>
-      <w:bookmarkStart w:id="9" w:name="_Toc268789893"/>
+      <w:bookmarkStart w:id="11" w:name="_Toc272247230"/>
+    </w:p>
+    <w:p>
+      <w:pPr>
+        <w:pStyle w:val="Heading2"/>
+      </w:pPr>
       <w:r>
         <w:t>3.5 Testing System</w:t>
       </w:r>
-      <w:bookmarkEnd w:id="9"/>
+      <w:bookmarkEnd w:id="11"/>
     </w:p>
     <w:p>
       <w:r>
-        <w:t>For testing our system we will be mainly using JUnit 3, but could also extend testing to include HTTPUnit, DBUnit, and Apache Cactus for testing JSP pages, the database, and the server respectively. All of our team members have experience through Massey and other work using JUnit. It’s also very easy to use and there is plenty of support easily available through Massey, online, and other resources. JUnit is widely used in the community and easily portable. JUnit also follows our open-source approach. JUnit’s automated system allows for fast testing that can be done often, this fits into our agile methodology.</w:t>
+        <w:t xml:space="preserve">For testing our system we will be mainly using JUnit 3, but could also extend testing to include HTTPUnit, DBUnit, and Apache Cactus for testing JSP pages, the database, and the server respectively. All of our team members have experience through Massey and other work using JUnit. It’s also very easy to use and there is plenty of support easily available through Massey, online, and other resources. JUnit is widely used in the community and </w:t>
+      </w:r>
+      <w:r>
+        <w:lastRenderedPageBreak/>
+        <w:t>easily portable. JUnit also follows our open-source approach. JUnit’s automated system allows for fast testing that can be done often, this fits into our agile methodology.</w:t>
       </w:r>
     </w:p>
     <w:tbl>
@@ -17895,19 +18249,15 @@
         <w:pStyle w:val="Heading2"/>
         <w:jc w:val="left"/>
       </w:pPr>
-      <w:bookmarkStart w:id="10" w:name="_Toc268789894"/>
+      <w:bookmarkStart w:id="12" w:name="_Toc272247231"/>
       <w:r>
         <w:t>3.6 Web Framework</w:t>
       </w:r>
-      <w:bookmarkEnd w:id="10"/>
+      <w:bookmarkEnd w:id="12"/>
     </w:p>
     <w:p>
       <w:r>
-        <w:t xml:space="preserve">We have chosen to use Java Service Pages and servlets as our web framework. Most of our team members have experience through Massey and other work with this framework. Even though not everyone is totally familiar with this framework, there is still an underlying knowledge of how it works, and there is a lot of support through Massey and the internet </w:t>
-      </w:r>
-      <w:r>
-        <w:lastRenderedPageBreak/>
-        <w:t xml:space="preserve">on it. JSP is fast, portable, and reliable. It also supports our other technologies and fits in to our Model View Controller system. </w:t>
+        <w:t xml:space="preserve">We have chosen to use Java Service Pages and servlets as our web framework. Most of our team members have experience through Massey and other work with this framework. Even though not everyone is totally familiar with this framework, there is still an underlying knowledge of how it works, and there is a lot of support through Massey and the internet on it. JSP is fast, portable, and reliable. It also supports our other technologies and fits in to our Model View Controller system. </w:t>
       </w:r>
     </w:p>
     <w:p>
@@ -22837,11 +23187,11 @@
       <w:pPr>
         <w:pStyle w:val="Heading2"/>
       </w:pPr>
-      <w:bookmarkStart w:id="11" w:name="_Toc268789895"/>
+      <w:bookmarkStart w:id="13" w:name="_Toc272247232"/>
       <w:r>
         <w:t>3.7 Web server</w:t>
       </w:r>
-      <w:bookmarkEnd w:id="11"/>
+      <w:bookmarkEnd w:id="13"/>
     </w:p>
     <w:p>
       <w:r>
@@ -27341,11 +27691,11 @@
       <w:pPr>
         <w:pStyle w:val="Heading2"/>
       </w:pPr>
-      <w:bookmarkStart w:id="12" w:name="_Toc268789896"/>
+      <w:bookmarkStart w:id="14" w:name="_Toc272247233"/>
       <w:r>
         <w:t>3.8 Database</w:t>
       </w:r>
-      <w:bookmarkEnd w:id="12"/>
+      <w:bookmarkEnd w:id="14"/>
     </w:p>
     <w:p>
       <w:r>
@@ -27369,6 +27719,9 @@
         <w:t>We also considered Microsoft SQL Server, Oracle, Microsoft Access, PostgreSQL, and Sybase.</w:t>
       </w:r>
     </w:p>
+    <w:p/>
+    <w:p/>
+    <w:p/>
     <w:tbl>
       <w:tblPr>
         <w:tblW w:w="7682" w:type="dxa"/>
@@ -28148,8 +28501,7 @@
                 <w:sz w:val="22"/>
                 <w:lang w:eastAsia="en-NZ"/>
               </w:rPr>
-              <w:lastRenderedPageBreak/>
-              <w:t>Microsoft Access</w:t>
+              <w:t>Access</w:t>
             </w:r>
           </w:p>
         </w:tc>
@@ -29420,7 +29772,7 @@
                 <w:sz w:val="22"/>
                 <w:lang w:eastAsia="en-NZ"/>
               </w:rPr>
-              <w:t>Microsoft Access</w:t>
+              <w:t>Access</w:t>
             </w:r>
           </w:p>
         </w:tc>
@@ -30691,7 +31043,7 @@
                 <w:sz w:val="22"/>
                 <w:lang w:eastAsia="en-NZ"/>
               </w:rPr>
-              <w:t>Microsoft Access</w:t>
+              <w:t>Access</w:t>
             </w:r>
           </w:p>
         </w:tc>
@@ -31962,7 +32314,7 @@
                 <w:sz w:val="22"/>
                 <w:lang w:eastAsia="en-NZ"/>
               </w:rPr>
-              <w:t>Microsoft Access</w:t>
+              <w:t>Access</w:t>
             </w:r>
           </w:p>
         </w:tc>
@@ -33113,7 +33465,7 @@
                 <w:sz w:val="22"/>
                 <w:lang w:eastAsia="en-NZ"/>
               </w:rPr>
-              <w:t>Microsoft Access</w:t>
+              <w:t>Access</w:t>
             </w:r>
           </w:p>
         </w:tc>
@@ -33543,12 +33895,12 @@
       <w:pPr>
         <w:pStyle w:val="Heading2"/>
       </w:pPr>
-      <w:bookmarkStart w:id="13" w:name="_Toc268789897"/>
+      <w:bookmarkStart w:id="15" w:name="_Toc272247234"/>
       <w:r>
         <w:lastRenderedPageBreak/>
         <w:t>3.9 Build System</w:t>
       </w:r>
-      <w:bookmarkEnd w:id="13"/>
+      <w:bookmarkEnd w:id="15"/>
     </w:p>
     <w:p>
       <w:r>
@@ -35209,14 +35561,14 @@
       <w:r>
         <w:br/>
       </w:r>
-      <w:bookmarkStart w:id="14" w:name="_Toc268789898"/>
+      <w:bookmarkStart w:id="16" w:name="_Toc272247235"/>
       <w:r>
         <w:rPr>
           <w:rStyle w:val="Heading1Char"/>
         </w:rPr>
         <w:t>4. Project Life Cycle Methodologies</w:t>
       </w:r>
-      <w:bookmarkEnd w:id="14"/>
+      <w:bookmarkEnd w:id="16"/>
     </w:p>
     <w:p>
       <w:r>
@@ -35227,11 +35579,11 @@
       <w:pPr>
         <w:pStyle w:val="Heading2"/>
       </w:pPr>
-      <w:bookmarkStart w:id="15" w:name="_Toc268789899"/>
+      <w:bookmarkStart w:id="17" w:name="_Toc272247236"/>
       <w:r>
         <w:t>4.1 Meetings</w:t>
       </w:r>
-      <w:bookmarkEnd w:id="15"/>
+      <w:bookmarkEnd w:id="17"/>
     </w:p>
     <w:p>
       <w:pPr>
@@ -35276,11 +35628,11 @@
       <w:pPr>
         <w:pStyle w:val="Heading2"/>
       </w:pPr>
-      <w:bookmarkStart w:id="16" w:name="_Toc268789900"/>
+      <w:bookmarkStart w:id="18" w:name="_Toc272247237"/>
       <w:r>
         <w:t>4.2 Sprints</w:t>
       </w:r>
-      <w:bookmarkEnd w:id="16"/>
+      <w:bookmarkEnd w:id="18"/>
     </w:p>
     <w:p>
       <w:pPr>
@@ -35296,7 +35648,7 @@
       <w:pPr>
         <w:pStyle w:val="Heading2"/>
       </w:pPr>
-      <w:bookmarkStart w:id="17" w:name="_Toc268789901"/>
+      <w:bookmarkStart w:id="19" w:name="_Toc272247238"/>
       <w:r>
         <w:t>4.</w:t>
       </w:r>
@@ -35306,7 +35658,7 @@
       <w:r>
         <w:t xml:space="preserve"> Spike Tests</w:t>
       </w:r>
-      <w:bookmarkEnd w:id="17"/>
+      <w:bookmarkEnd w:id="19"/>
     </w:p>
     <w:p>
       <w:r>
@@ -35324,11 +35676,11 @@
       <w:pPr>
         <w:pStyle w:val="Heading2"/>
       </w:pPr>
-      <w:bookmarkStart w:id="18" w:name="_Toc268789902"/>
+      <w:bookmarkStart w:id="20" w:name="_Toc272247239"/>
       <w:r>
         <w:t>4.4 Milestones</w:t>
       </w:r>
-      <w:bookmarkEnd w:id="18"/>
+      <w:bookmarkEnd w:id="20"/>
     </w:p>
     <w:p>
       <w:r>
@@ -35350,14 +35702,14 @@
           <w:szCs w:val="32"/>
         </w:rPr>
       </w:pPr>
-      <w:bookmarkStart w:id="19" w:name="_Toc268789903"/>
+      <w:bookmarkStart w:id="21" w:name="_Toc272247240"/>
       <w:r>
         <w:rPr>
           <w:szCs w:val="32"/>
         </w:rPr>
         <w:t>5. System Architecture</w:t>
       </w:r>
-      <w:bookmarkEnd w:id="19"/>
+      <w:bookmarkEnd w:id="21"/>
     </w:p>
     <w:p>
       <w:pPr>
@@ -35473,11 +35825,11 @@
       <w:pPr>
         <w:pStyle w:val="Heading1"/>
       </w:pPr>
-      <w:bookmarkStart w:id="20" w:name="_Toc268789904"/>
+      <w:bookmarkStart w:id="22" w:name="_Toc272247241"/>
       <w:r>
         <w:t>6. Deployment Strategy</w:t>
       </w:r>
-      <w:bookmarkEnd w:id="20"/>
+      <w:bookmarkEnd w:id="22"/>
     </w:p>
     <w:p>
       <w:pPr>
@@ -35496,11 +35848,11 @@
       <w:pPr>
         <w:pStyle w:val="Heading2"/>
       </w:pPr>
-      <w:bookmarkStart w:id="21" w:name="_Toc268789905"/>
+      <w:bookmarkStart w:id="23" w:name="_Toc272247242"/>
       <w:r>
         <w:t>6.1 Deploying a JSP Application</w:t>
       </w:r>
-      <w:bookmarkEnd w:id="21"/>
+      <w:bookmarkEnd w:id="23"/>
       <w:r>
         <w:t xml:space="preserve"> </w:t>
       </w:r>
@@ -35561,12 +35913,12 @@
       <w:pPr>
         <w:pStyle w:val="Heading2"/>
       </w:pPr>
-      <w:bookmarkStart w:id="22" w:name="_Toc268789906"/>
+      <w:bookmarkStart w:id="24" w:name="_Toc272247243"/>
       <w:r>
         <w:lastRenderedPageBreak/>
         <w:t>6.2 The Database</w:t>
       </w:r>
-      <w:bookmarkEnd w:id="22"/>
+      <w:bookmarkEnd w:id="24"/>
     </w:p>
     <w:p>
       <w:pPr>
@@ -35617,11 +35969,11 @@
       <w:pPr>
         <w:pStyle w:val="Heading1"/>
       </w:pPr>
-      <w:bookmarkStart w:id="23" w:name="_Toc268789907"/>
+      <w:bookmarkStart w:id="25" w:name="_Toc272247244"/>
       <w:r>
         <w:t>7. Risk Management</w:t>
       </w:r>
-      <w:bookmarkEnd w:id="23"/>
+      <w:bookmarkEnd w:id="25"/>
     </w:p>
     <w:p>
       <w:pPr>
@@ -35686,14 +36038,9 @@
     </w:p>
     <w:p>
       <w:pPr>
-        <w:rPr>
-          <w:i/>
-        </w:rPr>
+        <w:pStyle w:val="Heading3"/>
       </w:pPr>
       <w:r>
-        <w:rPr>
-          <w:i/>
-        </w:rPr>
         <w:t>Risks that have been added since previous report:</w:t>
       </w:r>
     </w:p>
@@ -35706,29 +36053,44 @@
       <w:pPr>
         <w:pStyle w:val="Heading1"/>
       </w:pPr>
-      <w:bookmarkStart w:id="24" w:name="_Toc268789908"/>
+      <w:bookmarkStart w:id="26" w:name="_Toc272247245"/>
       <w:r>
         <w:t>8. Issue Tracking Policy</w:t>
       </w:r>
-      <w:bookmarkEnd w:id="24"/>
+      <w:bookmarkEnd w:id="26"/>
     </w:p>
     <w:p>
       <w:pPr>
         <w:rPr>
           <w:rStyle w:val="apple-style-span"/>
-          <w:rFonts w:ascii="Arial" w:hAnsi="Arial" w:cs="Arial"/>
+          <w:rFonts w:cstheme="minorHAnsi"/>
           <w:color w:val="000000"/>
-          <w:sz w:val="22"/>
         </w:rPr>
       </w:pPr>
+      <w:bookmarkStart w:id="27" w:name="_Toc272247246"/>
       <w:r>
         <w:rPr>
           <w:rStyle w:val="apple-style-span"/>
-          <w:rFonts w:ascii="Arial" w:hAnsi="Arial" w:cs="Arial"/>
+          <w:rFonts w:cstheme="minorHAnsi"/>
           <w:color w:val="000000"/>
-          <w:sz w:val="22"/>
         </w:rPr>
-        <w:t>Throughout the sprints when issues arise, they are to be dealt with immediately. These issues can include impediments discovered during the weekly meetings, bugs, or change requests. When dealing with bugs and other high priority issues, they are to be resolved before the feature they are associated with is signed off.</w:t>
+        <w:t xml:space="preserve">Since the previous report, our team has decided to take a more relaxed approach to issue tracking. We have chosen to do this because we noticed all “issues” that were arising were quite simple issues that could simply be fixed </w:t>
+      </w:r>
+      <w:r>
+        <w:rPr>
+          <w:rStyle w:val="apple-style-span"/>
+          <w:rFonts w:cstheme="minorHAnsi"/>
+          <w:color w:val="000000"/>
+        </w:rPr>
+        <w:t>within hours. Our team sees it as a burden to have to go through the process of posting it on the project site and simply unnecessary. We have decided to only post issues that we think either we can not fix ourselves, or will take longer than 3 hours to complete.</w:t>
+      </w:r>
+      <w:r>
+        <w:rPr>
+          <w:rStyle w:val="apple-style-span"/>
+          <w:rFonts w:cstheme="minorHAnsi"/>
+          <w:color w:val="000000"/>
+        </w:rPr>
+        <w:t xml:space="preserve"> The following issue tracking workflow is for issues that need to be posted on the project website.</w:t>
       </w:r>
     </w:p>
     <w:p>
@@ -35738,7 +36100,6 @@
           <w:rStyle w:val="Heading2Char"/>
         </w:rPr>
       </w:pPr>
-      <w:bookmarkStart w:id="25" w:name="_Toc268789909"/>
       <w:r>
         <w:rPr>
           <w:rStyle w:val="Heading2Char"/>
@@ -35751,7 +36112,7 @@
         </w:rPr>
         <w:t>Issue Tracking Workflow</w:t>
       </w:r>
-      <w:bookmarkEnd w:id="25"/>
+      <w:bookmarkEnd w:id="27"/>
     </w:p>
     <w:p>
       <w:pPr>
@@ -35932,22 +36293,22 @@
         <w:t>If an issue is open for more than 7 days, the team will have an extra m</w:t>
       </w:r>
       <w:r>
-        <w:t>eeting discussing the issue until it is resolved. In most cases, we will be able to resolve the issue with all team members discussing it. If the issue is still unable to be solved then further investigation will take place by a specific team member. If the particular issue is due to an extra feature, then that feature may be removed.</w:t>
+        <w:t xml:space="preserve">eeting discussing the issue until it is resolved. In most cases, we will be able to resolve the issue with all team members discussing it. If the issue is still unable to be solved then further investigation will </w:t>
+      </w:r>
+      <w:r>
+        <w:lastRenderedPageBreak/>
+        <w:t>take place by a specific team member. If the particular issue is due to an extra feature, then that feature may be removed.</w:t>
       </w:r>
     </w:p>
     <w:p>
       <w:pPr>
         <w:pStyle w:val="Heading1"/>
       </w:pPr>
+      <w:bookmarkStart w:id="28" w:name="_Toc272247247"/>
       <w:r>
-        <w:lastRenderedPageBreak/>
-        <w:t xml:space="preserve">9. </w:t>
+        <w:t>9. Testing and Metrics</w:t>
       </w:r>
-      <w:bookmarkStart w:id="26" w:name="_Toc268789910"/>
-      <w:r>
-        <w:t>Testing and Metrics</w:t>
-      </w:r>
-      <w:bookmarkEnd w:id="26"/>
+      <w:bookmarkEnd w:id="28"/>
     </w:p>
     <w:p>
       <w:r>
@@ -36008,7 +36369,6 @@
           <w:szCs w:val="28"/>
         </w:rPr>
       </w:pPr>
-      <w:bookmarkStart w:id="27" w:name="_Toc268789911"/>
       <w:r>
         <w:br w:type="page"/>
       </w:r>
@@ -36017,52 +36377,72 @@
       <w:pPr>
         <w:pStyle w:val="Heading1"/>
       </w:pPr>
+      <w:bookmarkStart w:id="29" w:name="_Toc272247248"/>
       <w:r>
         <w:lastRenderedPageBreak/>
         <w:t>10. Appendices</w:t>
       </w:r>
-      <w:bookmarkEnd w:id="27"/>
+      <w:bookmarkEnd w:id="29"/>
     </w:p>
     <w:p>
       <w:pPr>
         <w:pStyle w:val="Heading2"/>
       </w:pPr>
-      <w:bookmarkStart w:id="28" w:name="_Toc268789912"/>
+      <w:bookmarkStart w:id="30" w:name="_Toc272247249"/>
       <w:r>
         <w:t>10.1 Appendix A</w:t>
       </w:r>
-      <w:bookmarkEnd w:id="28"/>
+      <w:bookmarkEnd w:id="30"/>
     </w:p>
     <w:p>
       <w:r>
         <w:rPr>
           <w:noProof/>
+          <w:lang w:eastAsia="en-NZ"/>
         </w:rPr>
-        <w:pict>
-          <v:shapetype id="_x0000_t75" coordsize="21600,21600" o:spt="75" o:preferrelative="t" path="m@4@5l@4@11@9@11@9@5xe" filled="f" stroked="f">
-            <v:stroke joinstyle="miter"/>
-            <v:formulas>
-              <v:f eqn="if lineDrawn pixelLineWidth 0"/>
-              <v:f eqn="sum @0 1 0"/>
-              <v:f eqn="sum 0 0 @1"/>
-              <v:f eqn="prod @2 1 2"/>
-              <v:f eqn="prod @3 21600 pixelWidth"/>
-              <v:f eqn="prod @3 21600 pixelHeight"/>
-              <v:f eqn="sum @0 0 1"/>
-              <v:f eqn="prod @6 1 2"/>
-              <v:f eqn="prod @7 21600 pixelWidth"/>
-              <v:f eqn="sum @8 21600 0"/>
-              <v:f eqn="prod @7 21600 pixelHeight"/>
-              <v:f eqn="sum @10 21600 0"/>
-            </v:formulas>
-            <v:path o:extrusionok="f" gradientshapeok="t" o:connecttype="rect"/>
-            <o:lock v:ext="edit" aspectratio="t"/>
-          </v:shapetype>
-          <v:shape id="_x0000_s1026" type="#_x0000_t75" style="position:absolute;left:0;text-align:left;margin-left:-17.05pt;margin-top:19.55pt;width:485.9pt;height:343.5pt;z-index:-251656192">
-            <v:imagedata r:id="rId8" o:title=""/>
-          </v:shape>
-          <o:OLEObject Type="Embed" ProgID="AcroExch.Document.7" ShapeID="_x0000_s1026" DrawAspect="Content" ObjectID="_1345900405" r:id="rId9"/>
-        </w:pict>
+        <w:drawing>
+          <wp:anchor distT="0" distB="0" distL="114300" distR="114300" simplePos="0" relativeHeight="251753472" behindDoc="0" locked="0" layoutInCell="1" allowOverlap="1">
+            <wp:simplePos x="0" y="0"/>
+            <wp:positionH relativeFrom="column">
+              <wp:posOffset>-395620</wp:posOffset>
+            </wp:positionH>
+            <wp:positionV relativeFrom="paragraph">
+              <wp:posOffset>411096</wp:posOffset>
+            </wp:positionV>
+            <wp:extent cx="6403015" cy="2667066"/>
+            <wp:effectExtent l="19050" t="0" r="0" b="0"/>
+            <wp:wrapNone/>
+            <wp:docPr id="2" name="Picture 0" descr="system architecture.png"/>
+            <wp:cNvGraphicFramePr>
+              <a:graphicFrameLocks xmlns:a="http://schemas.openxmlformats.org/drawingml/2006/main" noChangeAspect="1"/>
+            </wp:cNvGraphicFramePr>
+            <a:graphic xmlns:a="http://schemas.openxmlformats.org/drawingml/2006/main">
+              <a:graphicData uri="http://schemas.openxmlformats.org/drawingml/2006/picture">
+                <pic:pic xmlns:pic="http://schemas.openxmlformats.org/drawingml/2006/picture">
+                  <pic:nvPicPr>
+                    <pic:cNvPr id="0" name="system architecture.png"/>
+                    <pic:cNvPicPr/>
+                  </pic:nvPicPr>
+                  <pic:blipFill>
+                    <a:blip r:embed="rId8" cstate="print"/>
+                    <a:stretch>
+                      <a:fillRect/>
+                    </a:stretch>
+                  </pic:blipFill>
+                  <pic:spPr>
+                    <a:xfrm>
+                      <a:off x="0" y="0"/>
+                      <a:ext cx="6413446" cy="2671411"/>
+                    </a:xfrm>
+                    <a:prstGeom prst="rect">
+                      <a:avLst/>
+                    </a:prstGeom>
+                  </pic:spPr>
+                </pic:pic>
+              </a:graphicData>
+            </a:graphic>
+          </wp:anchor>
+        </w:drawing>
       </w:r>
     </w:p>
     <w:p/>
@@ -36076,10 +36456,13 @@
       </w:pPr>
     </w:p>
     <w:p>
+      <w:pPr>
+        <w:spacing w:before="0" w:after="200" w:line="276" w:lineRule="auto"/>
+        <w:jc w:val="left"/>
+      </w:pPr>
       <w:r>
         <w:rPr>
           <w:noProof/>
-          <w:highlight w:val="yellow"/>
           <w:lang w:val="en-US" w:eastAsia="zh-TW"/>
         </w:rPr>
         <w:pict>
@@ -36087,29 +36470,12 @@
             <v:stroke joinstyle="miter"/>
             <v:path gradientshapeok="t" o:connecttype="rect"/>
           </v:shapetype>
-          <v:shape id="_x0000_s1027" type="#_x0000_t202" style="position:absolute;left:0;text-align:left;margin-left:6pt;margin-top:235.05pt;width:457pt;height:33.45pt;z-index:251662336;mso-width-relative:margin;mso-height-relative:margin" stroked="f">
-            <v:textbox style="mso-next-textbox:#_x0000_s1027">
+          <v:shape id="_x0000_s1371" type="#_x0000_t202" style="position:absolute;margin-left:-20.75pt;margin-top:181.8pt;width:469.1pt;height:38.15pt;z-index:251755520;mso-width-relative:margin;mso-height-relative:margin" stroked="f">
+            <v:textbox>
               <w:txbxContent>
                 <w:p>
-                  <w:pPr>
-                    <w:rPr>
-                      <w:i/>
-                      <w:iCs/>
-                    </w:rPr>
-                  </w:pPr>
                   <w:r>
-                    <w:rPr>
-                      <w:i/>
-                      <w:iCs/>
-                    </w:rPr>
-                    <w:t>Figure 1</w:t>
-                  </w:r>
-                  <w:r>
-                    <w:rPr>
-                      <w:i/>
-                      <w:iCs/>
-                    </w:rPr>
-                    <w:t>: High level system architecture.</w:t>
+                    <w:t>Figure 1. Improved System Architecture</w:t>
                   </w:r>
                 </w:p>
               </w:txbxContent>
@@ -36117,20 +36483,12 @@
           </v:shape>
         </w:pict>
       </w:r>
+      <w:r>
+        <w:br w:type="page"/>
+      </w:r>
     </w:p>
-    <w:p/>
-    <w:p/>
-    <w:p/>
-    <w:p/>
-    <w:p/>
-    <w:p/>
-    <w:p/>
-    <w:p/>
-    <w:p/>
     <w:p>
       <w:pPr>
-        <w:spacing w:before="0" w:after="200" w:line="276" w:lineRule="auto"/>
-        <w:jc w:val="left"/>
         <w:rPr>
           <w:rFonts w:asciiTheme="majorHAnsi" w:eastAsiaTheme="majorEastAsia" w:hAnsiTheme="majorHAnsi" w:cstheme="majorBidi"/>
           <w:b/>
@@ -36140,20 +36498,16 @@
           <w:szCs w:val="26"/>
         </w:rPr>
       </w:pPr>
-      <w:r>
-        <w:br w:type="page"/>
-      </w:r>
     </w:p>
     <w:p>
       <w:pPr>
         <w:pStyle w:val="Heading2"/>
       </w:pPr>
-      <w:bookmarkStart w:id="29" w:name="_Toc268789913"/>
+      <w:bookmarkStart w:id="31" w:name="_Toc272247250"/>
       <w:r>
-        <w:lastRenderedPageBreak/>
         <w:t>10.2 Appendix B</w:t>
       </w:r>
-      <w:bookmarkEnd w:id="29"/>
+      <w:bookmarkEnd w:id="31"/>
     </w:p>
     <w:p>
       <w:pPr>
@@ -36810,644 +37164,11 @@
         <w:spacing w:before="0" w:after="0"/>
       </w:pPr>
     </w:p>
-    <w:tbl>
-      <w:tblPr>
-        <w:tblW w:w="0" w:type="auto"/>
-        <w:tblBorders>
-          <w:top w:val="single" w:sz="4" w:space="0" w:color="auto"/>
-          <w:left w:val="single" w:sz="4" w:space="0" w:color="auto"/>
-          <w:bottom w:val="single" w:sz="4" w:space="0" w:color="auto"/>
-          <w:right w:val="single" w:sz="4" w:space="0" w:color="auto"/>
-          <w:insideH w:val="single" w:sz="4" w:space="0" w:color="auto"/>
-          <w:insideV w:val="single" w:sz="4" w:space="0" w:color="auto"/>
-        </w:tblBorders>
-        <w:tblLook w:val="01E0"/>
-      </w:tblPr>
-      <w:tblGrid>
-        <w:gridCol w:w="1728"/>
-        <w:gridCol w:w="6794"/>
-      </w:tblGrid>
-      <w:tr>
-        <w:tc>
-          <w:tcPr>
-            <w:tcW w:w="1728" w:type="dxa"/>
-          </w:tcPr>
-          <w:p>
-            <w:pPr>
-              <w:spacing w:before="0" w:after="0"/>
-            </w:pPr>
-            <w:r>
-              <w:rPr>
-                <w:b/>
-                <w:bCs/>
-              </w:rPr>
-              <w:t>Risk:</w:t>
-            </w:r>
-          </w:p>
-        </w:tc>
-        <w:tc>
-          <w:tcPr>
-            <w:tcW w:w="6794" w:type="dxa"/>
-          </w:tcPr>
-          <w:p>
-            <w:pPr>
-              <w:spacing w:before="0" w:after="0"/>
-            </w:pPr>
-            <w:r>
-              <w:t>Group member doesn’t complete a weekly workload</w:t>
-            </w:r>
-          </w:p>
-        </w:tc>
-      </w:tr>
-      <w:tr>
-        <w:tc>
-          <w:tcPr>
-            <w:tcW w:w="1728" w:type="dxa"/>
-          </w:tcPr>
-          <w:p>
-            <w:pPr>
-              <w:spacing w:before="0" w:after="0"/>
-            </w:pPr>
-            <w:r>
-              <w:rPr>
-                <w:b/>
-                <w:bCs/>
-              </w:rPr>
-              <w:t>Likelihood of Occurrence:</w:t>
-            </w:r>
-          </w:p>
-        </w:tc>
-        <w:tc>
-          <w:tcPr>
-            <w:tcW w:w="6794" w:type="dxa"/>
-          </w:tcPr>
-          <w:p>
-            <w:pPr>
-              <w:spacing w:before="0" w:after="0"/>
-            </w:pPr>
-            <w:r>
-              <w:t>High</w:t>
-            </w:r>
-          </w:p>
-        </w:tc>
-      </w:tr>
-      <w:tr>
-        <w:tc>
-          <w:tcPr>
-            <w:tcW w:w="1728" w:type="dxa"/>
-          </w:tcPr>
-          <w:p>
-            <w:pPr>
-              <w:spacing w:before="0" w:after="0"/>
-            </w:pPr>
-            <w:r>
-              <w:rPr>
-                <w:b/>
-                <w:bCs/>
-              </w:rPr>
-              <w:t xml:space="preserve">Potential </w:t>
-            </w:r>
-            <w:r>
-              <w:rPr>
-                <w:b/>
-                <w:bCs/>
-              </w:rPr>
-              <w:lastRenderedPageBreak/>
-              <w:t>Impact:</w:t>
-            </w:r>
-          </w:p>
-        </w:tc>
-        <w:tc>
-          <w:tcPr>
-            <w:tcW w:w="6794" w:type="dxa"/>
-          </w:tcPr>
-          <w:p>
-            <w:pPr>
-              <w:spacing w:before="0" w:after="0"/>
-            </w:pPr>
-            <w:r>
-              <w:lastRenderedPageBreak/>
-              <w:t>High</w:t>
-            </w:r>
-            <w:r>
-              <w:t>.</w:t>
-            </w:r>
-            <w:r>
-              <w:rPr>
-                <w:b/>
-                <w:bCs/>
-              </w:rPr>
-              <w:t xml:space="preserve"> </w:t>
-            </w:r>
-            <w:r>
-              <w:t xml:space="preserve">If a group member fails to produce the workload that is </w:t>
-            </w:r>
-            <w:r>
-              <w:lastRenderedPageBreak/>
-              <w:t>assigned to them it can have an effect on the flow of the weeks work by putting the groups schedule behind and puts increased pressure on next week.</w:t>
-            </w:r>
-          </w:p>
-        </w:tc>
-      </w:tr>
-      <w:tr>
-        <w:tc>
-          <w:tcPr>
-            <w:tcW w:w="1728" w:type="dxa"/>
-          </w:tcPr>
-          <w:p>
-            <w:pPr>
-              <w:spacing w:before="0" w:after="0"/>
-            </w:pPr>
-            <w:r>
-              <w:rPr>
-                <w:b/>
-                <w:bCs/>
-              </w:rPr>
-              <w:lastRenderedPageBreak/>
-              <w:t>Mitigation plan:</w:t>
-            </w:r>
-          </w:p>
-        </w:tc>
-        <w:tc>
-          <w:tcPr>
-            <w:tcW w:w="6794" w:type="dxa"/>
-          </w:tcPr>
-          <w:p>
-            <w:pPr>
-              <w:spacing w:before="0" w:after="0"/>
-            </w:pPr>
-            <w:r>
-              <w:t>R</w:t>
-            </w:r>
-            <w:r>
-              <w:t xml:space="preserve">egular meetings to ensure that the workload is on schedule and that if a member is unlikely to complete the task, steps can be taken to help the burden or alter the plan. </w:t>
-            </w:r>
-            <w:r>
-              <w:t xml:space="preserve">Communication from the member in question is important. </w:t>
-            </w:r>
-          </w:p>
-        </w:tc>
-      </w:tr>
-    </w:tbl>
     <w:p>
       <w:pPr>
         <w:spacing w:before="0" w:after="0"/>
       </w:pPr>
     </w:p>
-    <w:tbl>
-      <w:tblPr>
-        <w:tblW w:w="0" w:type="auto"/>
-        <w:tblBorders>
-          <w:top w:val="single" w:sz="4" w:space="0" w:color="auto"/>
-          <w:left w:val="single" w:sz="4" w:space="0" w:color="auto"/>
-          <w:bottom w:val="single" w:sz="4" w:space="0" w:color="auto"/>
-          <w:right w:val="single" w:sz="4" w:space="0" w:color="auto"/>
-          <w:insideH w:val="single" w:sz="4" w:space="0" w:color="auto"/>
-          <w:insideV w:val="single" w:sz="4" w:space="0" w:color="auto"/>
-        </w:tblBorders>
-        <w:tblLook w:val="01E0"/>
-      </w:tblPr>
-      <w:tblGrid>
-        <w:gridCol w:w="1728"/>
-        <w:gridCol w:w="6794"/>
-      </w:tblGrid>
-      <w:tr>
-        <w:tc>
-          <w:tcPr>
-            <w:tcW w:w="1728" w:type="dxa"/>
-          </w:tcPr>
-          <w:p>
-            <w:pPr>
-              <w:spacing w:before="0" w:after="0"/>
-            </w:pPr>
-            <w:r>
-              <w:rPr>
-                <w:b/>
-                <w:bCs/>
-              </w:rPr>
-              <w:t>Risk:</w:t>
-            </w:r>
-          </w:p>
-        </w:tc>
-        <w:tc>
-          <w:tcPr>
-            <w:tcW w:w="6794" w:type="dxa"/>
-          </w:tcPr>
-          <w:p>
-            <w:pPr>
-              <w:spacing w:before="0" w:after="0"/>
-            </w:pPr>
-            <w:r>
-              <w:t xml:space="preserve">Sickness </w:t>
-            </w:r>
-          </w:p>
-        </w:tc>
-      </w:tr>
-      <w:tr>
-        <w:tc>
-          <w:tcPr>
-            <w:tcW w:w="1728" w:type="dxa"/>
-          </w:tcPr>
-          <w:p>
-            <w:pPr>
-              <w:spacing w:before="0" w:after="0"/>
-            </w:pPr>
-            <w:r>
-              <w:rPr>
-                <w:b/>
-                <w:bCs/>
-              </w:rPr>
-              <w:t>Likelihood of Occurrence:</w:t>
-            </w:r>
-          </w:p>
-        </w:tc>
-        <w:tc>
-          <w:tcPr>
-            <w:tcW w:w="6794" w:type="dxa"/>
-          </w:tcPr>
-          <w:p>
-            <w:pPr>
-              <w:spacing w:before="0" w:after="0"/>
-            </w:pPr>
-            <w:r>
-              <w:t>High</w:t>
-            </w:r>
-          </w:p>
-        </w:tc>
-      </w:tr>
-      <w:tr>
-        <w:tc>
-          <w:tcPr>
-            <w:tcW w:w="1728" w:type="dxa"/>
-          </w:tcPr>
-          <w:p>
-            <w:pPr>
-              <w:spacing w:before="0" w:after="0"/>
-            </w:pPr>
-            <w:r>
-              <w:rPr>
-                <w:b/>
-                <w:bCs/>
-              </w:rPr>
-              <w:t>Potential Impact:</w:t>
-            </w:r>
-          </w:p>
-        </w:tc>
-        <w:tc>
-          <w:tcPr>
-            <w:tcW w:w="6794" w:type="dxa"/>
-          </w:tcPr>
-          <w:p>
-            <w:pPr>
-              <w:spacing w:before="0" w:after="0"/>
-            </w:pPr>
-            <w:r>
-              <w:t>Medium. Work may not be completed to the deadline, or a substandard effort may be made</w:t>
-            </w:r>
-          </w:p>
-        </w:tc>
-      </w:tr>
-      <w:tr>
-        <w:tc>
-          <w:tcPr>
-            <w:tcW w:w="1728" w:type="dxa"/>
-          </w:tcPr>
-          <w:p>
-            <w:pPr>
-              <w:spacing w:before="0" w:after="0"/>
-            </w:pPr>
-            <w:r>
-              <w:rPr>
-                <w:b/>
-                <w:bCs/>
-              </w:rPr>
-              <w:t>Mitigation plan:</w:t>
-            </w:r>
-          </w:p>
-        </w:tc>
-        <w:tc>
-          <w:tcPr>
-            <w:tcW w:w="6794" w:type="dxa"/>
-          </w:tcPr>
-          <w:p>
-            <w:pPr>
-              <w:spacing w:before="0" w:after="0"/>
-            </w:pPr>
-            <w:r>
-              <w:t>Staying at home and not transferring the sickness to other group members is preferable. Communication via electronic means rather than face to face in order to stay in touch</w:t>
-            </w:r>
-          </w:p>
-        </w:tc>
-      </w:tr>
-    </w:tbl>
-    <w:p>
-      <w:pPr>
-        <w:spacing w:before="0" w:after="0"/>
-      </w:pPr>
-    </w:p>
-    <w:tbl>
-      <w:tblPr>
-        <w:tblW w:w="0" w:type="auto"/>
-        <w:tblBorders>
-          <w:top w:val="single" w:sz="4" w:space="0" w:color="auto"/>
-          <w:left w:val="single" w:sz="4" w:space="0" w:color="auto"/>
-          <w:bottom w:val="single" w:sz="4" w:space="0" w:color="auto"/>
-          <w:right w:val="single" w:sz="4" w:space="0" w:color="auto"/>
-          <w:insideH w:val="single" w:sz="4" w:space="0" w:color="auto"/>
-          <w:insideV w:val="single" w:sz="4" w:space="0" w:color="auto"/>
-        </w:tblBorders>
-        <w:tblLook w:val="01E0"/>
-      </w:tblPr>
-      <w:tblGrid>
-        <w:gridCol w:w="1728"/>
-        <w:gridCol w:w="6794"/>
-      </w:tblGrid>
-      <w:tr>
-        <w:tc>
-          <w:tcPr>
-            <w:tcW w:w="1728" w:type="dxa"/>
-          </w:tcPr>
-          <w:p>
-            <w:pPr>
-              <w:spacing w:before="0" w:after="0"/>
-            </w:pPr>
-            <w:r>
-              <w:rPr>
-                <w:b/>
-                <w:bCs/>
-              </w:rPr>
-              <w:t>Risk:</w:t>
-            </w:r>
-          </w:p>
-        </w:tc>
-        <w:tc>
-          <w:tcPr>
-            <w:tcW w:w="6794" w:type="dxa"/>
-          </w:tcPr>
-          <w:p>
-            <w:pPr>
-              <w:spacing w:before="0" w:after="0"/>
-            </w:pPr>
-            <w:r>
-              <w:t>Group member resigns from Software C</w:t>
-            </w:r>
-          </w:p>
-        </w:tc>
-      </w:tr>
-      <w:tr>
-        <w:tc>
-          <w:tcPr>
-            <w:tcW w:w="1728" w:type="dxa"/>
-          </w:tcPr>
-          <w:p>
-            <w:pPr>
-              <w:spacing w:before="0" w:after="0"/>
-            </w:pPr>
-            <w:r>
-              <w:rPr>
-                <w:b/>
-                <w:bCs/>
-              </w:rPr>
-              <w:t>Likelihood of Occurrence:</w:t>
-            </w:r>
-          </w:p>
-        </w:tc>
-        <w:tc>
-          <w:tcPr>
-            <w:tcW w:w="6794" w:type="dxa"/>
-          </w:tcPr>
-          <w:p>
-            <w:pPr>
-              <w:spacing w:before="0" w:after="0"/>
-            </w:pPr>
-            <w:r>
-              <w:t>Low</w:t>
-            </w:r>
-          </w:p>
-        </w:tc>
-      </w:tr>
-      <w:tr>
-        <w:tc>
-          <w:tcPr>
-            <w:tcW w:w="1728" w:type="dxa"/>
-          </w:tcPr>
-          <w:p>
-            <w:pPr>
-              <w:spacing w:before="0" w:after="0"/>
-            </w:pPr>
-            <w:r>
-              <w:rPr>
-                <w:b/>
-                <w:bCs/>
-              </w:rPr>
-              <w:t>Potential Impact:</w:t>
-            </w:r>
-          </w:p>
-        </w:tc>
-        <w:tc>
-          <w:tcPr>
-            <w:tcW w:w="6794" w:type="dxa"/>
-          </w:tcPr>
-          <w:p>
-            <w:pPr>
-              <w:spacing w:before="0" w:after="0"/>
-            </w:pPr>
-            <w:r>
-              <w:t>High. This will put all workload done by the group member onto the other members of the group</w:t>
-            </w:r>
-          </w:p>
-        </w:tc>
-      </w:tr>
-      <w:tr>
-        <w:tc>
-          <w:tcPr>
-            <w:tcW w:w="1728" w:type="dxa"/>
-          </w:tcPr>
-          <w:p>
-            <w:pPr>
-              <w:spacing w:before="0" w:after="0"/>
-            </w:pPr>
-            <w:r>
-              <w:rPr>
-                <w:b/>
-                <w:bCs/>
-              </w:rPr>
-              <w:t>Mitigation plan:</w:t>
-            </w:r>
-          </w:p>
-        </w:tc>
-        <w:tc>
-          <w:tcPr>
-            <w:tcW w:w="6794" w:type="dxa"/>
-          </w:tcPr>
-          <w:p>
-            <w:pPr>
-              <w:spacing w:before="0" w:after="0"/>
-            </w:pPr>
-            <w:r>
-              <w:t>Communication between members is essential, and encouragement to stick with the project if a member considers quitting. However it is better they quit, than stay on and not do the workload</w:t>
-            </w:r>
-          </w:p>
-        </w:tc>
-      </w:tr>
-    </w:tbl>
-    <w:p>
-      <w:pPr>
-        <w:spacing w:before="0" w:after="0"/>
-      </w:pPr>
-    </w:p>
-    <w:tbl>
-      <w:tblPr>
-        <w:tblW w:w="0" w:type="auto"/>
-        <w:tblBorders>
-          <w:top w:val="single" w:sz="4" w:space="0" w:color="auto"/>
-          <w:left w:val="single" w:sz="4" w:space="0" w:color="auto"/>
-          <w:bottom w:val="single" w:sz="4" w:space="0" w:color="auto"/>
-          <w:right w:val="single" w:sz="4" w:space="0" w:color="auto"/>
-          <w:insideH w:val="single" w:sz="4" w:space="0" w:color="auto"/>
-          <w:insideV w:val="single" w:sz="4" w:space="0" w:color="auto"/>
-        </w:tblBorders>
-        <w:tblLook w:val="01E0"/>
-      </w:tblPr>
-      <w:tblGrid>
-        <w:gridCol w:w="1728"/>
-        <w:gridCol w:w="6794"/>
-      </w:tblGrid>
-      <w:tr>
-        <w:tc>
-          <w:tcPr>
-            <w:tcW w:w="1728" w:type="dxa"/>
-          </w:tcPr>
-          <w:p>
-            <w:pPr>
-              <w:spacing w:before="0" w:after="0"/>
-            </w:pPr>
-            <w:r>
-              <w:rPr>
-                <w:b/>
-                <w:bCs/>
-              </w:rPr>
-              <w:t>Risk:</w:t>
-            </w:r>
-          </w:p>
-        </w:tc>
-        <w:tc>
-          <w:tcPr>
-            <w:tcW w:w="6794" w:type="dxa"/>
-          </w:tcPr>
-          <w:p>
-            <w:pPr>
-              <w:spacing w:before="0" w:after="0"/>
-            </w:pPr>
-            <w:r>
-              <w:t>Loss of Code/Documentation</w:t>
-            </w:r>
-          </w:p>
-        </w:tc>
-      </w:tr>
-      <w:tr>
-        <w:tc>
-          <w:tcPr>
-            <w:tcW w:w="1728" w:type="dxa"/>
-          </w:tcPr>
-          <w:p>
-            <w:pPr>
-              <w:spacing w:before="0" w:after="0"/>
-            </w:pPr>
-            <w:r>
-              <w:rPr>
-                <w:b/>
-                <w:bCs/>
-              </w:rPr>
-              <w:t>Likelihood of Occurrence:</w:t>
-            </w:r>
-          </w:p>
-        </w:tc>
-        <w:tc>
-          <w:tcPr>
-            <w:tcW w:w="6794" w:type="dxa"/>
-          </w:tcPr>
-          <w:p>
-            <w:pPr>
-              <w:spacing w:before="0" w:after="0"/>
-            </w:pPr>
-            <w:r>
-              <w:t>Extremely Low</w:t>
-            </w:r>
-          </w:p>
-        </w:tc>
-      </w:tr>
-      <w:tr>
-        <w:tc>
-          <w:tcPr>
-            <w:tcW w:w="1728" w:type="dxa"/>
-          </w:tcPr>
-          <w:p>
-            <w:pPr>
-              <w:spacing w:before="0" w:after="0"/>
-            </w:pPr>
-            <w:r>
-              <w:rPr>
-                <w:b/>
-                <w:bCs/>
-              </w:rPr>
-              <w:t>Potential Impact:</w:t>
-            </w:r>
-          </w:p>
-        </w:tc>
-        <w:tc>
-          <w:tcPr>
-            <w:tcW w:w="6794" w:type="dxa"/>
-          </w:tcPr>
-          <w:p>
-            <w:pPr>
-              <w:spacing w:before="0" w:after="0"/>
-            </w:pPr>
-            <w:r>
-              <w:t>High. All the work that is done will be lost</w:t>
-            </w:r>
-          </w:p>
-        </w:tc>
-      </w:tr>
-      <w:tr>
-        <w:tc>
-          <w:tcPr>
-            <w:tcW w:w="1728" w:type="dxa"/>
-          </w:tcPr>
-          <w:p>
-            <w:pPr>
-              <w:spacing w:before="0" w:after="0"/>
-            </w:pPr>
-            <w:r>
-              <w:rPr>
-                <w:b/>
-                <w:bCs/>
-              </w:rPr>
-              <w:t>Mitigation plan:</w:t>
-            </w:r>
-          </w:p>
-        </w:tc>
-        <w:tc>
-          <w:tcPr>
-            <w:tcW w:w="6794" w:type="dxa"/>
-          </w:tcPr>
-          <w:p>
-            <w:pPr>
-              <w:spacing w:before="0" w:after="0"/>
-            </w:pPr>
-            <w:r>
-              <w:t xml:space="preserve">The Repository is set up to prevent this from </w:t>
-            </w:r>
-            <w:r>
-              <w:t xml:space="preserve">happening, and will ensure that </w:t>
-            </w:r>
-            <w:r>
-              <w:t>nothing is lost</w:t>
-            </w:r>
-          </w:p>
-        </w:tc>
-      </w:tr>
-    </w:tbl>
     <w:p>
       <w:pPr>
         <w:spacing w:before="0" w:after="0"/>
@@ -37489,6 +37210,7 @@
                 <w:b/>
                 <w:bCs/>
               </w:rPr>
+              <w:lastRenderedPageBreak/>
               <w:t>Risk:</w:t>
             </w:r>
           </w:p>
@@ -37502,7 +37224,7 @@
               <w:spacing w:before="0" w:after="0"/>
             </w:pPr>
             <w:r>
-              <w:t>Feature Creep</w:t>
+              <w:t>Group member doesn’t complete a weekly workload</w:t>
             </w:r>
           </w:p>
         </w:tc>
@@ -37534,7 +37256,7 @@
               <w:spacing w:before="0" w:after="0"/>
             </w:pPr>
             <w:r>
-              <w:t>Medium</w:t>
+              <w:t>High</w:t>
             </w:r>
           </w:p>
         </w:tc>
@@ -37566,7 +37288,20 @@
               <w:spacing w:before="0" w:after="0"/>
             </w:pPr>
             <w:r>
-              <w:t>Medium. If features keep being added to the project then it has the impact that we do not get the most important feature working</w:t>
+              <w:t>High</w:t>
+            </w:r>
+            <w:r>
+              <w:t>.</w:t>
+            </w:r>
+            <w:r>
+              <w:rPr>
+                <w:b/>
+                <w:bCs/>
+              </w:rPr>
+              <w:t xml:space="preserve"> </w:t>
+            </w:r>
+            <w:r>
+              <w:t>If a group member fails to produce the workload that is assigned to them it can have an effect on the flow of the weeks work by putting the groups schedule behind and puts increased pressure on next week.</w:t>
             </w:r>
           </w:p>
         </w:tc>
@@ -37598,7 +37333,13 @@
               <w:spacing w:before="0" w:after="0"/>
             </w:pPr>
             <w:r>
-              <w:t>By prioritising and evaluating what features are important and those that would be nice but are not necessary</w:t>
+              <w:t>R</w:t>
+            </w:r>
+            <w:r>
+              <w:t xml:space="preserve">egular meetings to ensure that the workload is on schedule and that if a member is unlikely to complete the task, steps can be taken to help the burden or alter the plan. </w:t>
+            </w:r>
+            <w:r>
+              <w:t xml:space="preserve">Communication from the member in question is important. </w:t>
             </w:r>
           </w:p>
         </w:tc>
@@ -37640,7 +37381,642 @@
                 <w:b/>
                 <w:bCs/>
               </w:rPr>
+              <w:t>Risk:</w:t>
+            </w:r>
+          </w:p>
+        </w:tc>
+        <w:tc>
+          <w:tcPr>
+            <w:tcW w:w="6794" w:type="dxa"/>
+          </w:tcPr>
+          <w:p>
+            <w:pPr>
+              <w:spacing w:before="0" w:after="0"/>
+            </w:pPr>
+            <w:r>
+              <w:t xml:space="preserve">Sickness </w:t>
+            </w:r>
+          </w:p>
+        </w:tc>
+      </w:tr>
+      <w:tr>
+        <w:tc>
+          <w:tcPr>
+            <w:tcW w:w="1728" w:type="dxa"/>
+          </w:tcPr>
+          <w:p>
+            <w:pPr>
+              <w:spacing w:before="0" w:after="0"/>
+            </w:pPr>
+            <w:r>
+              <w:rPr>
+                <w:b/>
+                <w:bCs/>
+              </w:rPr>
+              <w:t>Likelihood of Occurrence:</w:t>
+            </w:r>
+          </w:p>
+        </w:tc>
+        <w:tc>
+          <w:tcPr>
+            <w:tcW w:w="6794" w:type="dxa"/>
+          </w:tcPr>
+          <w:p>
+            <w:pPr>
+              <w:spacing w:before="0" w:after="0"/>
+            </w:pPr>
+            <w:r>
+              <w:t>High</w:t>
+            </w:r>
+          </w:p>
+        </w:tc>
+      </w:tr>
+      <w:tr>
+        <w:tc>
+          <w:tcPr>
+            <w:tcW w:w="1728" w:type="dxa"/>
+          </w:tcPr>
+          <w:p>
+            <w:pPr>
+              <w:spacing w:before="0" w:after="0"/>
+            </w:pPr>
+            <w:r>
+              <w:rPr>
+                <w:b/>
+                <w:bCs/>
+              </w:rPr>
+              <w:t>Potential Impact:</w:t>
+            </w:r>
+          </w:p>
+        </w:tc>
+        <w:tc>
+          <w:tcPr>
+            <w:tcW w:w="6794" w:type="dxa"/>
+          </w:tcPr>
+          <w:p>
+            <w:pPr>
+              <w:spacing w:before="0" w:after="0"/>
+            </w:pPr>
+            <w:r>
+              <w:t>Medium. Work may not be completed to the deadline, or a substandard effort may be made</w:t>
+            </w:r>
+          </w:p>
+        </w:tc>
+      </w:tr>
+      <w:tr>
+        <w:tc>
+          <w:tcPr>
+            <w:tcW w:w="1728" w:type="dxa"/>
+          </w:tcPr>
+          <w:p>
+            <w:pPr>
+              <w:spacing w:before="0" w:after="0"/>
+            </w:pPr>
+            <w:r>
+              <w:rPr>
+                <w:b/>
+                <w:bCs/>
+              </w:rPr>
+              <w:t>Mitigation plan:</w:t>
+            </w:r>
+          </w:p>
+        </w:tc>
+        <w:tc>
+          <w:tcPr>
+            <w:tcW w:w="6794" w:type="dxa"/>
+          </w:tcPr>
+          <w:p>
+            <w:pPr>
+              <w:spacing w:before="0" w:after="0"/>
+            </w:pPr>
+            <w:r>
+              <w:t>Staying at home and not transferring the sickness to other group members is preferable. Communication via electronic means rather than face to face in order to stay in touch</w:t>
+            </w:r>
+          </w:p>
+        </w:tc>
+      </w:tr>
+    </w:tbl>
+    <w:p>
+      <w:pPr>
+        <w:spacing w:before="0" w:after="0"/>
+      </w:pPr>
+    </w:p>
+    <w:tbl>
+      <w:tblPr>
+        <w:tblW w:w="0" w:type="auto"/>
+        <w:tblBorders>
+          <w:top w:val="single" w:sz="4" w:space="0" w:color="auto"/>
+          <w:left w:val="single" w:sz="4" w:space="0" w:color="auto"/>
+          <w:bottom w:val="single" w:sz="4" w:space="0" w:color="auto"/>
+          <w:right w:val="single" w:sz="4" w:space="0" w:color="auto"/>
+          <w:insideH w:val="single" w:sz="4" w:space="0" w:color="auto"/>
+          <w:insideV w:val="single" w:sz="4" w:space="0" w:color="auto"/>
+        </w:tblBorders>
+        <w:tblLook w:val="01E0"/>
+      </w:tblPr>
+      <w:tblGrid>
+        <w:gridCol w:w="1728"/>
+        <w:gridCol w:w="6794"/>
+      </w:tblGrid>
+      <w:tr>
+        <w:tc>
+          <w:tcPr>
+            <w:tcW w:w="1728" w:type="dxa"/>
+          </w:tcPr>
+          <w:p>
+            <w:pPr>
+              <w:spacing w:before="0" w:after="0"/>
+            </w:pPr>
+            <w:r>
+              <w:rPr>
+                <w:b/>
+                <w:bCs/>
+              </w:rPr>
+              <w:t>Risk:</w:t>
+            </w:r>
+          </w:p>
+        </w:tc>
+        <w:tc>
+          <w:tcPr>
+            <w:tcW w:w="6794" w:type="dxa"/>
+          </w:tcPr>
+          <w:p>
+            <w:pPr>
+              <w:spacing w:before="0" w:after="0"/>
+            </w:pPr>
+            <w:r>
+              <w:t>Group member resigns from Software C</w:t>
+            </w:r>
+          </w:p>
+        </w:tc>
+      </w:tr>
+      <w:tr>
+        <w:tc>
+          <w:tcPr>
+            <w:tcW w:w="1728" w:type="dxa"/>
+          </w:tcPr>
+          <w:p>
+            <w:pPr>
+              <w:spacing w:before="0" w:after="0"/>
+            </w:pPr>
+            <w:r>
+              <w:rPr>
+                <w:b/>
+                <w:bCs/>
+              </w:rPr>
+              <w:t>Likelihood of Occurrence:</w:t>
+            </w:r>
+          </w:p>
+        </w:tc>
+        <w:tc>
+          <w:tcPr>
+            <w:tcW w:w="6794" w:type="dxa"/>
+          </w:tcPr>
+          <w:p>
+            <w:pPr>
+              <w:spacing w:before="0" w:after="0"/>
+            </w:pPr>
+            <w:r>
+              <w:t>Low</w:t>
+            </w:r>
+          </w:p>
+        </w:tc>
+      </w:tr>
+      <w:tr>
+        <w:tc>
+          <w:tcPr>
+            <w:tcW w:w="1728" w:type="dxa"/>
+          </w:tcPr>
+          <w:p>
+            <w:pPr>
+              <w:spacing w:before="0" w:after="0"/>
+            </w:pPr>
+            <w:r>
+              <w:rPr>
+                <w:b/>
+                <w:bCs/>
+              </w:rPr>
+              <w:t>Potential Impact:</w:t>
+            </w:r>
+          </w:p>
+        </w:tc>
+        <w:tc>
+          <w:tcPr>
+            <w:tcW w:w="6794" w:type="dxa"/>
+          </w:tcPr>
+          <w:p>
+            <w:pPr>
+              <w:spacing w:before="0" w:after="0"/>
+            </w:pPr>
+            <w:r>
+              <w:t>High. This will put all workload done by the group member onto the other members of the group</w:t>
+            </w:r>
+          </w:p>
+        </w:tc>
+      </w:tr>
+      <w:tr>
+        <w:tc>
+          <w:tcPr>
+            <w:tcW w:w="1728" w:type="dxa"/>
+          </w:tcPr>
+          <w:p>
+            <w:pPr>
+              <w:spacing w:before="0" w:after="0"/>
+            </w:pPr>
+            <w:r>
+              <w:rPr>
+                <w:b/>
+                <w:bCs/>
+              </w:rPr>
+              <w:t>Mitigation plan:</w:t>
+            </w:r>
+          </w:p>
+        </w:tc>
+        <w:tc>
+          <w:tcPr>
+            <w:tcW w:w="6794" w:type="dxa"/>
+          </w:tcPr>
+          <w:p>
+            <w:pPr>
+              <w:spacing w:before="0" w:after="0"/>
+            </w:pPr>
+            <w:r>
+              <w:t>Communication between members is essential, and encouragement to stick with the project if a member considers quitting. However it is better they quit, than stay on and not do the workload</w:t>
+            </w:r>
+          </w:p>
+        </w:tc>
+      </w:tr>
+    </w:tbl>
+    <w:p>
+      <w:pPr>
+        <w:spacing w:before="0" w:after="0"/>
+      </w:pPr>
+    </w:p>
+    <w:tbl>
+      <w:tblPr>
+        <w:tblW w:w="0" w:type="auto"/>
+        <w:tblBorders>
+          <w:top w:val="single" w:sz="4" w:space="0" w:color="auto"/>
+          <w:left w:val="single" w:sz="4" w:space="0" w:color="auto"/>
+          <w:bottom w:val="single" w:sz="4" w:space="0" w:color="auto"/>
+          <w:right w:val="single" w:sz="4" w:space="0" w:color="auto"/>
+          <w:insideH w:val="single" w:sz="4" w:space="0" w:color="auto"/>
+          <w:insideV w:val="single" w:sz="4" w:space="0" w:color="auto"/>
+        </w:tblBorders>
+        <w:tblLook w:val="01E0"/>
+      </w:tblPr>
+      <w:tblGrid>
+        <w:gridCol w:w="1728"/>
+        <w:gridCol w:w="6794"/>
+      </w:tblGrid>
+      <w:tr>
+        <w:tc>
+          <w:tcPr>
+            <w:tcW w:w="1728" w:type="dxa"/>
+          </w:tcPr>
+          <w:p>
+            <w:pPr>
+              <w:spacing w:before="0" w:after="0"/>
+            </w:pPr>
+            <w:r>
+              <w:rPr>
+                <w:b/>
+                <w:bCs/>
+              </w:rPr>
+              <w:t>Risk:</w:t>
+            </w:r>
+          </w:p>
+        </w:tc>
+        <w:tc>
+          <w:tcPr>
+            <w:tcW w:w="6794" w:type="dxa"/>
+          </w:tcPr>
+          <w:p>
+            <w:pPr>
+              <w:spacing w:before="0" w:after="0"/>
+            </w:pPr>
+            <w:r>
+              <w:t>Loss of Code/Documentation</w:t>
+            </w:r>
+          </w:p>
+        </w:tc>
+      </w:tr>
+      <w:tr>
+        <w:tc>
+          <w:tcPr>
+            <w:tcW w:w="1728" w:type="dxa"/>
+          </w:tcPr>
+          <w:p>
+            <w:pPr>
+              <w:spacing w:before="0" w:after="0"/>
+            </w:pPr>
+            <w:r>
+              <w:rPr>
+                <w:b/>
+                <w:bCs/>
+              </w:rPr>
+              <w:t>Likelihood of Occurrence:</w:t>
+            </w:r>
+          </w:p>
+        </w:tc>
+        <w:tc>
+          <w:tcPr>
+            <w:tcW w:w="6794" w:type="dxa"/>
+          </w:tcPr>
+          <w:p>
+            <w:pPr>
+              <w:spacing w:before="0" w:after="0"/>
+            </w:pPr>
+            <w:r>
+              <w:t>Extremely Low</w:t>
+            </w:r>
+          </w:p>
+        </w:tc>
+      </w:tr>
+      <w:tr>
+        <w:tc>
+          <w:tcPr>
+            <w:tcW w:w="1728" w:type="dxa"/>
+          </w:tcPr>
+          <w:p>
+            <w:pPr>
+              <w:spacing w:before="0" w:after="0"/>
+            </w:pPr>
+            <w:r>
+              <w:rPr>
+                <w:b/>
+                <w:bCs/>
+              </w:rPr>
+              <w:t>Potential Impact:</w:t>
+            </w:r>
+          </w:p>
+        </w:tc>
+        <w:tc>
+          <w:tcPr>
+            <w:tcW w:w="6794" w:type="dxa"/>
+          </w:tcPr>
+          <w:p>
+            <w:pPr>
+              <w:spacing w:before="0" w:after="0"/>
+            </w:pPr>
+            <w:r>
+              <w:t>High. All the work that is done will be lost</w:t>
+            </w:r>
+          </w:p>
+        </w:tc>
+      </w:tr>
+      <w:tr>
+        <w:tc>
+          <w:tcPr>
+            <w:tcW w:w="1728" w:type="dxa"/>
+          </w:tcPr>
+          <w:p>
+            <w:pPr>
+              <w:spacing w:before="0" w:after="0"/>
+            </w:pPr>
+            <w:r>
+              <w:rPr>
+                <w:b/>
+                <w:bCs/>
+              </w:rPr>
+              <w:t>Mitigation plan:</w:t>
+            </w:r>
+          </w:p>
+        </w:tc>
+        <w:tc>
+          <w:tcPr>
+            <w:tcW w:w="6794" w:type="dxa"/>
+          </w:tcPr>
+          <w:p>
+            <w:pPr>
+              <w:spacing w:before="0" w:after="0"/>
+            </w:pPr>
+            <w:r>
+              <w:t xml:space="preserve">The Repository is set up to prevent this from </w:t>
+            </w:r>
+            <w:r>
+              <w:t xml:space="preserve">happening, and will ensure that </w:t>
+            </w:r>
+            <w:r>
+              <w:t>nothing is lost</w:t>
+            </w:r>
+          </w:p>
+        </w:tc>
+      </w:tr>
+    </w:tbl>
+    <w:p>
+      <w:pPr>
+        <w:spacing w:before="0" w:after="0"/>
+      </w:pPr>
+    </w:p>
+    <w:p>
+      <w:pPr>
+        <w:spacing w:before="0" w:after="0"/>
+      </w:pPr>
+    </w:p>
+    <w:p>
+      <w:pPr>
+        <w:spacing w:before="0" w:after="0"/>
+      </w:pPr>
+    </w:p>
+    <w:p>
+      <w:pPr>
+        <w:spacing w:before="0" w:after="0"/>
+      </w:pPr>
+    </w:p>
+    <w:p>
+      <w:pPr>
+        <w:spacing w:before="0" w:after="0"/>
+      </w:pPr>
+    </w:p>
+    <w:p>
+      <w:pPr>
+        <w:spacing w:before="0" w:after="0"/>
+      </w:pPr>
+    </w:p>
+    <w:tbl>
+      <w:tblPr>
+        <w:tblW w:w="0" w:type="auto"/>
+        <w:tblBorders>
+          <w:top w:val="single" w:sz="4" w:space="0" w:color="auto"/>
+          <w:left w:val="single" w:sz="4" w:space="0" w:color="auto"/>
+          <w:bottom w:val="single" w:sz="4" w:space="0" w:color="auto"/>
+          <w:right w:val="single" w:sz="4" w:space="0" w:color="auto"/>
+          <w:insideH w:val="single" w:sz="4" w:space="0" w:color="auto"/>
+          <w:insideV w:val="single" w:sz="4" w:space="0" w:color="auto"/>
+        </w:tblBorders>
+        <w:tblLook w:val="01E0"/>
+      </w:tblPr>
+      <w:tblGrid>
+        <w:gridCol w:w="1728"/>
+        <w:gridCol w:w="6794"/>
+      </w:tblGrid>
+      <w:tr>
+        <w:tc>
+          <w:tcPr>
+            <w:tcW w:w="1728" w:type="dxa"/>
+          </w:tcPr>
+          <w:p>
+            <w:pPr>
+              <w:spacing w:before="0" w:after="0"/>
+            </w:pPr>
+            <w:r>
+              <w:rPr>
+                <w:b/>
+                <w:bCs/>
+              </w:rPr>
               <w:lastRenderedPageBreak/>
+              <w:t>Risk:</w:t>
+            </w:r>
+          </w:p>
+        </w:tc>
+        <w:tc>
+          <w:tcPr>
+            <w:tcW w:w="6794" w:type="dxa"/>
+          </w:tcPr>
+          <w:p>
+            <w:pPr>
+              <w:spacing w:before="0" w:after="0"/>
+            </w:pPr>
+            <w:r>
+              <w:t>Feature Creep</w:t>
+            </w:r>
+          </w:p>
+        </w:tc>
+      </w:tr>
+      <w:tr>
+        <w:tc>
+          <w:tcPr>
+            <w:tcW w:w="1728" w:type="dxa"/>
+          </w:tcPr>
+          <w:p>
+            <w:pPr>
+              <w:spacing w:before="0" w:after="0"/>
+            </w:pPr>
+            <w:r>
+              <w:rPr>
+                <w:b/>
+                <w:bCs/>
+              </w:rPr>
+              <w:t>Likelihood of Occurrence:</w:t>
+            </w:r>
+          </w:p>
+        </w:tc>
+        <w:tc>
+          <w:tcPr>
+            <w:tcW w:w="6794" w:type="dxa"/>
+          </w:tcPr>
+          <w:p>
+            <w:pPr>
+              <w:spacing w:before="0" w:after="0"/>
+            </w:pPr>
+            <w:r>
+              <w:t>Medium</w:t>
+            </w:r>
+          </w:p>
+        </w:tc>
+      </w:tr>
+      <w:tr>
+        <w:tc>
+          <w:tcPr>
+            <w:tcW w:w="1728" w:type="dxa"/>
+          </w:tcPr>
+          <w:p>
+            <w:pPr>
+              <w:spacing w:before="0" w:after="0"/>
+            </w:pPr>
+            <w:r>
+              <w:rPr>
+                <w:b/>
+                <w:bCs/>
+              </w:rPr>
+              <w:t>Potential Impact:</w:t>
+            </w:r>
+          </w:p>
+        </w:tc>
+        <w:tc>
+          <w:tcPr>
+            <w:tcW w:w="6794" w:type="dxa"/>
+          </w:tcPr>
+          <w:p>
+            <w:pPr>
+              <w:spacing w:before="0" w:after="0"/>
+            </w:pPr>
+            <w:r>
+              <w:t>Medium. If features keep being added to the project then it has the impact that we do not get the most important feature working</w:t>
+            </w:r>
+          </w:p>
+        </w:tc>
+      </w:tr>
+      <w:tr>
+        <w:tc>
+          <w:tcPr>
+            <w:tcW w:w="1728" w:type="dxa"/>
+          </w:tcPr>
+          <w:p>
+            <w:pPr>
+              <w:spacing w:before="0" w:after="0"/>
+            </w:pPr>
+            <w:r>
+              <w:rPr>
+                <w:b/>
+                <w:bCs/>
+              </w:rPr>
+              <w:t>Mitigation plan:</w:t>
+            </w:r>
+          </w:p>
+        </w:tc>
+        <w:tc>
+          <w:tcPr>
+            <w:tcW w:w="6794" w:type="dxa"/>
+          </w:tcPr>
+          <w:p>
+            <w:pPr>
+              <w:spacing w:before="0" w:after="0"/>
+            </w:pPr>
+            <w:r>
+              <w:t>By prioritising and evaluating what features are important and those that would be nice but are not necessary</w:t>
+            </w:r>
+          </w:p>
+        </w:tc>
+      </w:tr>
+    </w:tbl>
+    <w:p>
+      <w:pPr>
+        <w:spacing w:before="0" w:after="0"/>
+      </w:pPr>
+    </w:p>
+    <w:tbl>
+      <w:tblPr>
+        <w:tblW w:w="0" w:type="auto"/>
+        <w:tblBorders>
+          <w:top w:val="single" w:sz="4" w:space="0" w:color="auto"/>
+          <w:left w:val="single" w:sz="4" w:space="0" w:color="auto"/>
+          <w:bottom w:val="single" w:sz="4" w:space="0" w:color="auto"/>
+          <w:right w:val="single" w:sz="4" w:space="0" w:color="auto"/>
+          <w:insideH w:val="single" w:sz="4" w:space="0" w:color="auto"/>
+          <w:insideV w:val="single" w:sz="4" w:space="0" w:color="auto"/>
+        </w:tblBorders>
+        <w:tblLook w:val="01E0"/>
+      </w:tblPr>
+      <w:tblGrid>
+        <w:gridCol w:w="1728"/>
+        <w:gridCol w:w="6794"/>
+      </w:tblGrid>
+      <w:tr>
+        <w:tc>
+          <w:tcPr>
+            <w:tcW w:w="1728" w:type="dxa"/>
+          </w:tcPr>
+          <w:p>
+            <w:pPr>
+              <w:spacing w:before="0" w:after="0"/>
+            </w:pPr>
+            <w:r>
+              <w:rPr>
+                <w:b/>
+                <w:bCs/>
+              </w:rPr>
               <w:t>Risk:</w:t>
             </w:r>
           </w:p>
@@ -38280,11 +38656,12 @@
       <w:pPr>
         <w:pStyle w:val="Heading2"/>
       </w:pPr>
-      <w:bookmarkStart w:id="30" w:name="_Toc268789914"/>
+      <w:bookmarkStart w:id="32" w:name="_Toc272247251"/>
       <w:r>
         <w:lastRenderedPageBreak/>
         <w:t>10.3 Appendix C</w:t>
       </w:r>
+      <w:bookmarkEnd w:id="32"/>
     </w:p>
     <w:p>
       <w:pPr>
@@ -39802,6 +40179,7 @@
       <w:pPr>
         <w:pStyle w:val="Heading2"/>
       </w:pPr>
+      <w:bookmarkStart w:id="33" w:name="_Toc272247252"/>
       <w:r>
         <w:lastRenderedPageBreak/>
         <w:t>10.</w:t>
@@ -39812,10 +40190,10 @@
       <w:r>
         <w:t xml:space="preserve"> Appendix </w:t>
       </w:r>
-      <w:bookmarkEnd w:id="30"/>
       <w:r>
         <w:t>D</w:t>
       </w:r>
+      <w:bookmarkEnd w:id="33"/>
     </w:p>
     <w:p>
       <w:r>
@@ -40485,10 +40863,12 @@
       <w:pPr>
         <w:pStyle w:val="Heading2"/>
       </w:pPr>
+      <w:bookmarkStart w:id="34" w:name="_Toc272247253"/>
       <w:r>
         <w:lastRenderedPageBreak/>
         <w:t>10.5 Appendix E</w:t>
       </w:r>
+      <w:bookmarkEnd w:id="34"/>
     </w:p>
     <w:p>
       <w:r>
@@ -40528,7 +40908,7 @@
                     <pic:cNvPicPr/>
                   </pic:nvPicPr>
                   <pic:blipFill>
-                    <a:blip r:embed="rId10" cstate="print"/>
+                    <a:blip r:embed="rId9" cstate="print"/>
                     <a:stretch>
                       <a:fillRect/>
                     </a:stretch>
@@ -40550,8 +40930,8 @@
       </w:r>
     </w:p>
     <w:sectPr>
-      <w:headerReference w:type="default" r:id="rId11"/>
-      <w:footerReference w:type="default" r:id="rId12"/>
+      <w:headerReference w:type="default" r:id="rId10"/>
+      <w:footerReference w:type="default" r:id="rId11"/>
       <w:pgSz w:w="11906" w:h="16838"/>
       <w:pgMar w:top="1701" w:right="1440" w:bottom="1701" w:left="1440" w:header="709" w:footer="709" w:gutter="0"/>
       <w:cols w:space="708"/>
@@ -40635,7 +41015,7 @@
             <w:noProof/>
             <w:sz w:val="20"/>
           </w:rPr>
-          <w:t>8</w:t>
+          <w:t>13</w:t>
         </w:r>
         <w:r>
           <w:rPr>
@@ -40939,6 +41319,119 @@
     </w:lvl>
   </w:abstractNum>
   <w:abstractNum w:abstractNumId="2">
+    <w:nsid w:val="1DF44CA7"/>
+    <w:multiLevelType w:val="multilevel"/>
+    <w:tmpl w:val="D834BDB4"/>
+    <w:lvl w:ilvl="0">
+      <w:start w:val="1"/>
+      <w:numFmt w:val="decimal"/>
+      <w:lvlText w:val="%1"/>
+      <w:lvlJc w:val="left"/>
+      <w:pPr>
+        <w:ind w:left="420" w:hanging="420"/>
+      </w:pPr>
+      <w:rPr>
+        <w:rFonts w:hint="default"/>
+      </w:rPr>
+    </w:lvl>
+    <w:lvl w:ilvl="1">
+      <w:start w:val="1"/>
+      <w:numFmt w:val="decimal"/>
+      <w:lvlText w:val="%1.%2"/>
+      <w:lvlJc w:val="left"/>
+      <w:pPr>
+        <w:ind w:left="420" w:hanging="420"/>
+      </w:pPr>
+      <w:rPr>
+        <w:rFonts w:hint="default"/>
+      </w:rPr>
+    </w:lvl>
+    <w:lvl w:ilvl="2">
+      <w:start w:val="1"/>
+      <w:numFmt w:val="decimal"/>
+      <w:lvlText w:val="%1.%2.%3"/>
+      <w:lvlJc w:val="left"/>
+      <w:pPr>
+        <w:ind w:left="720" w:hanging="720"/>
+      </w:pPr>
+      <w:rPr>
+        <w:rFonts w:hint="default"/>
+      </w:rPr>
+    </w:lvl>
+    <w:lvl w:ilvl="3">
+      <w:start w:val="1"/>
+      <w:numFmt w:val="decimal"/>
+      <w:lvlText w:val="%1.%2.%3.%4"/>
+      <w:lvlJc w:val="left"/>
+      <w:pPr>
+        <w:ind w:left="720" w:hanging="720"/>
+      </w:pPr>
+      <w:rPr>
+        <w:rFonts w:hint="default"/>
+      </w:rPr>
+    </w:lvl>
+    <w:lvl w:ilvl="4">
+      <w:start w:val="1"/>
+      <w:numFmt w:val="decimal"/>
+      <w:lvlText w:val="%1.%2.%3.%4.%5"/>
+      <w:lvlJc w:val="left"/>
+      <w:pPr>
+        <w:ind w:left="1080" w:hanging="1080"/>
+      </w:pPr>
+      <w:rPr>
+        <w:rFonts w:hint="default"/>
+      </w:rPr>
+    </w:lvl>
+    <w:lvl w:ilvl="5">
+      <w:start w:val="1"/>
+      <w:numFmt w:val="decimal"/>
+      <w:lvlText w:val="%1.%2.%3.%4.%5.%6"/>
+      <w:lvlJc w:val="left"/>
+      <w:pPr>
+        <w:ind w:left="1080" w:hanging="1080"/>
+      </w:pPr>
+      <w:rPr>
+        <w:rFonts w:hint="default"/>
+      </w:rPr>
+    </w:lvl>
+    <w:lvl w:ilvl="6">
+      <w:start w:val="1"/>
+      <w:numFmt w:val="decimal"/>
+      <w:lvlText w:val="%1.%2.%3.%4.%5.%6.%7"/>
+      <w:lvlJc w:val="left"/>
+      <w:pPr>
+        <w:ind w:left="1440" w:hanging="1440"/>
+      </w:pPr>
+      <w:rPr>
+        <w:rFonts w:hint="default"/>
+      </w:rPr>
+    </w:lvl>
+    <w:lvl w:ilvl="7">
+      <w:start w:val="1"/>
+      <w:numFmt w:val="decimal"/>
+      <w:lvlText w:val="%1.%2.%3.%4.%5.%6.%7.%8"/>
+      <w:lvlJc w:val="left"/>
+      <w:pPr>
+        <w:ind w:left="1440" w:hanging="1440"/>
+      </w:pPr>
+      <w:rPr>
+        <w:rFonts w:hint="default"/>
+      </w:rPr>
+    </w:lvl>
+    <w:lvl w:ilvl="8">
+      <w:start w:val="1"/>
+      <w:numFmt w:val="decimal"/>
+      <w:lvlText w:val="%1.%2.%3.%4.%5.%6.%7.%8.%9"/>
+      <w:lvlJc w:val="left"/>
+      <w:pPr>
+        <w:ind w:left="1800" w:hanging="1800"/>
+      </w:pPr>
+      <w:rPr>
+        <w:rFonts w:hint="default"/>
+      </w:rPr>
+    </w:lvl>
+  </w:abstractNum>
+  <w:abstractNum w:abstractNumId="3">
     <w:nsid w:val="640D1B17"/>
     <w:multiLevelType w:val="hybridMultilevel"/>
     <w:tmpl w:val="DC2033DC"/>
@@ -41024,7 +41517,7 @@
       </w:pPr>
     </w:lvl>
   </w:abstractNum>
-  <w:abstractNum w:abstractNumId="3">
+  <w:abstractNum w:abstractNumId="4">
     <w:nsid w:val="6BB1340C"/>
     <w:multiLevelType w:val="hybridMultilevel"/>
     <w:tmpl w:val="7CA8D00C"/>
@@ -41114,16 +41607,19 @@
     </w:lvl>
   </w:abstractNum>
   <w:num w:numId="1">
-    <w:abstractNumId w:val="3"/>
+    <w:abstractNumId w:val="4"/>
   </w:num>
   <w:num w:numId="2">
     <w:abstractNumId w:val="0"/>
   </w:num>
   <w:num w:numId="3">
-    <w:abstractNumId w:val="2"/>
+    <w:abstractNumId w:val="3"/>
   </w:num>
   <w:num w:numId="4">
     <w:abstractNumId w:val="1"/>
+  </w:num>
+  <w:num w:numId="5">
+    <w:abstractNumId w:val="2"/>
   </w:num>
 </w:numbering>
 </file>
@@ -41287,7 +41783,7 @@
   <w:style w:type="paragraph" w:default="1" w:styleId="Normal">
     <w:name w:val="Normal"/>
     <w:qFormat/>
-    <w:rsid w:val="008169C2"/>
+    <w:rsid w:val="00694DB4"/>
     <w:pPr>
       <w:spacing w:before="240" w:after="240" w:line="240" w:lineRule="auto"/>
       <w:jc w:val="both"/>
@@ -41541,7 +42037,6 @@
     <w:next w:val="Normal"/>
     <w:autoRedefine/>
     <w:uiPriority w:val="39"/>
-    <w:semiHidden/>
     <w:unhideWhenUsed/>
     <w:qFormat/>
     <w:rsid w:val="0082611D"/>
@@ -41636,6 +42131,307 @@
     </w:rPr>
   </w:style>
 </w:styles>
+</file>
+
+<file path=word/glossary/document.xml><?xml version="1.0" encoding="utf-8"?>
+<w:glossaryDocument xmlns:ve="http://schemas.openxmlformats.org/markup-compatibility/2006" xmlns:o="urn:schemas-microsoft-com:office:office" xmlns:r="http://schemas.openxmlformats.org/officeDocument/2006/relationships" xmlns:m="http://schemas.openxmlformats.org/officeDocument/2006/math" xmlns:v="urn:schemas-microsoft-com:vml" xmlns:wp="http://schemas.openxmlformats.org/drawingml/2006/wordprocessingDrawing" xmlns:w10="urn:schemas-microsoft-com:office:word" xmlns:w="http://schemas.openxmlformats.org/wordprocessingml/2006/main" xmlns:wne="http://schemas.microsoft.com/office/word/2006/wordml">
+  <w:docParts/>
+</w:glossaryDocument>
+</file>
+
+<file path=word/glossary/fontTable.xml><?xml version="1.0" encoding="utf-8"?>
+<w:fonts xmlns:r="http://schemas.openxmlformats.org/officeDocument/2006/relationships" xmlns:w="http://schemas.openxmlformats.org/wordprocessingml/2006/main">
+  <w:font w:name="Symbol">
+    <w:panose1 w:val="05050102010706020507"/>
+    <w:charset w:val="02"/>
+    <w:family w:val="roman"/>
+    <w:pitch w:val="variable"/>
+    <w:sig w:usb0="00000000" w:usb1="10000000" w:usb2="00000000" w:usb3="00000000" w:csb0="80000000" w:csb1="00000000"/>
+  </w:font>
+  <w:font w:name="Times New Roman">
+    <w:panose1 w:val="02020603050405020304"/>
+    <w:charset w:val="00"/>
+    <w:family w:val="roman"/>
+    <w:pitch w:val="variable"/>
+    <w:sig w:usb0="E0002AFF" w:usb1="C0007841" w:usb2="00000009" w:usb3="00000000" w:csb0="000001FF" w:csb1="00000000"/>
+  </w:font>
+  <w:font w:name="Courier New">
+    <w:panose1 w:val="02070309020205020404"/>
+    <w:charset w:val="00"/>
+    <w:family w:val="modern"/>
+    <w:pitch w:val="fixed"/>
+    <w:sig w:usb0="E0002AFF" w:usb1="C0007843" w:usb2="00000009" w:usb3="00000000" w:csb0="000001FF" w:csb1="00000000"/>
+  </w:font>
+  <w:font w:name="Wingdings">
+    <w:panose1 w:val="05000000000000000000"/>
+    <w:charset w:val="02"/>
+    <w:family w:val="auto"/>
+    <w:pitch w:val="variable"/>
+    <w:sig w:usb0="00000000" w:usb1="10000000" w:usb2="00000000" w:usb3="00000000" w:csb0="80000000" w:csb1="00000000"/>
+  </w:font>
+  <w:font w:name="Calibri">
+    <w:panose1 w:val="020F0502020204030204"/>
+    <w:charset w:val="00"/>
+    <w:family w:val="swiss"/>
+    <w:pitch w:val="variable"/>
+    <w:sig w:usb0="E10002FF" w:usb1="4000ACFF" w:usb2="00000009" w:usb3="00000000" w:csb0="0000019F" w:csb1="00000000"/>
+  </w:font>
+  <w:font w:name="Cambria">
+    <w:panose1 w:val="02040503050406030204"/>
+    <w:charset w:val="00"/>
+    <w:family w:val="roman"/>
+    <w:pitch w:val="variable"/>
+    <w:sig w:usb0="A00002EF" w:usb1="4000004B" w:usb2="00000000" w:usb3="00000000" w:csb0="0000019F" w:csb1="00000000"/>
+  </w:font>
+  <w:font w:name="Tahoma">
+    <w:panose1 w:val="020B0604030504040204"/>
+    <w:charset w:val="00"/>
+    <w:family w:val="swiss"/>
+    <w:pitch w:val="variable"/>
+    <w:sig w:usb0="E1002EFF" w:usb1="C000605B" w:usb2="00000029" w:usb3="00000000" w:csb0="000101FF" w:csb1="00000000"/>
+  </w:font>
+  <w:font w:name="Arial">
+    <w:panose1 w:val="020B0604020202020204"/>
+    <w:charset w:val="00"/>
+    <w:family w:val="swiss"/>
+    <w:pitch w:val="variable"/>
+    <w:sig w:usb0="E0002AFF" w:usb1="C0007843" w:usb2="00000009" w:usb3="00000000" w:csb0="000001FF" w:csb1="00000000"/>
+  </w:font>
+</w:fonts>
+</file>
+
+<file path=word/glossary/settings.xml><?xml version="1.0" encoding="utf-8"?>
+<w:settings xmlns:o="urn:schemas-microsoft-com:office:office" xmlns:r="http://schemas.openxmlformats.org/officeDocument/2006/relationships" xmlns:m="http://schemas.openxmlformats.org/officeDocument/2006/math" xmlns:v="urn:schemas-microsoft-com:vml" xmlns:w10="urn:schemas-microsoft-com:office:word" xmlns:w="http://schemas.openxmlformats.org/wordprocessingml/2006/main" xmlns:sl="http://schemas.openxmlformats.org/schemaLibrary/2006/main">
+  <w:view w:val="normal"/>
+  <w:defaultTabStop w:val="720"/>
+  <w:characterSpacingControl w:val="doNotCompress"/>
+  <w:compat>
+    <w:useFELayout/>
+  </w:compat>
+  <w:rsids>
+    <w:rsidRoot w:val="00B32B9A"/>
+    <w:rsid w:val="0070013B"/>
+    <w:rsid w:val="00B32B9A"/>
+  </w:rsids>
+  <m:mathPr>
+    <m:mathFont m:val="Cambria Math"/>
+    <m:brkBin m:val="before"/>
+    <m:brkBinSub m:val="--"/>
+    <m:smallFrac m:val="off"/>
+    <m:dispDef/>
+    <m:lMargin m:val="0"/>
+    <m:rMargin m:val="0"/>
+    <m:defJc m:val="centerGroup"/>
+    <m:wrapIndent m:val="1440"/>
+    <m:intLim m:val="subSup"/>
+    <m:naryLim m:val="undOvr"/>
+  </m:mathPr>
+  <w:themeFontLang w:val="en-NZ"/>
+  <w:clrSchemeMapping w:bg1="light1" w:t1="dark1" w:bg2="light2" w:t2="dark2" w:accent1="accent1" w:accent2="accent2" w:accent3="accent3" w:accent4="accent4" w:accent5="accent5" w:accent6="accent6" w:hyperlink="hyperlink" w:followedHyperlink="followedHyperlink"/>
+  <w:decimalSymbol w:val="."/>
+  <w:listSeparator w:val=","/>
+</w:settings>
+</file>
+
+<file path=word/glossary/styles.xml><?xml version="1.0" encoding="utf-8"?>
+<w:styles xmlns:r="http://schemas.openxmlformats.org/officeDocument/2006/relationships" xmlns:w="http://schemas.openxmlformats.org/wordprocessingml/2006/main">
+  <w:docDefaults>
+    <w:rPrDefault>
+      <w:rPr>
+        <w:rFonts w:asciiTheme="minorHAnsi" w:eastAsiaTheme="minorEastAsia" w:hAnsiTheme="minorHAnsi" w:cstheme="minorBidi"/>
+        <w:sz w:val="22"/>
+        <w:szCs w:val="22"/>
+        <w:lang w:val="en-NZ" w:eastAsia="en-NZ" w:bidi="ar-SA"/>
+      </w:rPr>
+    </w:rPrDefault>
+    <w:pPrDefault>
+      <w:pPr>
+        <w:spacing w:after="200" w:line="276" w:lineRule="auto"/>
+      </w:pPr>
+    </w:pPrDefault>
+  </w:docDefaults>
+  <w:latentStyles w:defLockedState="0" w:defUIPriority="99" w:defSemiHidden="1" w:defUnhideWhenUsed="1" w:defQFormat="0" w:count="267">
+    <w:lsdException w:name="Normal" w:semiHidden="0" w:uiPriority="0" w:unhideWhenUsed="0" w:qFormat="1"/>
+    <w:lsdException w:name="heading 1" w:semiHidden="0" w:uiPriority="9" w:unhideWhenUsed="0" w:qFormat="1"/>
+    <w:lsdException w:name="heading 2" w:uiPriority="9" w:qFormat="1"/>
+    <w:lsdException w:name="heading 3" w:uiPriority="9" w:qFormat="1"/>
+    <w:lsdException w:name="heading 4" w:uiPriority="9" w:qFormat="1"/>
+    <w:lsdException w:name="heading 5" w:uiPriority="9" w:qFormat="1"/>
+    <w:lsdException w:name="heading 6" w:uiPriority="9" w:qFormat="1"/>
+    <w:lsdException w:name="heading 7" w:uiPriority="9" w:qFormat="1"/>
+    <w:lsdException w:name="heading 8" w:uiPriority="9" w:qFormat="1"/>
+    <w:lsdException w:name="heading 9" w:uiPriority="9" w:qFormat="1"/>
+    <w:lsdException w:name="toc 1" w:uiPriority="39"/>
+    <w:lsdException w:name="toc 2" w:uiPriority="39"/>
+    <w:lsdException w:name="toc 3" w:uiPriority="39"/>
+    <w:lsdException w:name="toc 4" w:uiPriority="39"/>
+    <w:lsdException w:name="toc 5" w:uiPriority="39"/>
+    <w:lsdException w:name="toc 6" w:uiPriority="39"/>
+    <w:lsdException w:name="toc 7" w:uiPriority="39"/>
+    <w:lsdException w:name="toc 8" w:uiPriority="39"/>
+    <w:lsdException w:name="toc 9" w:uiPriority="39"/>
+    <w:lsdException w:name="caption" w:uiPriority="35" w:qFormat="1"/>
+    <w:lsdException w:name="Title" w:semiHidden="0" w:uiPriority="10" w:unhideWhenUsed="0" w:qFormat="1"/>
+    <w:lsdException w:name="Default Paragraph Font" w:uiPriority="1"/>
+    <w:lsdException w:name="Subtitle" w:semiHidden="0" w:uiPriority="11" w:unhideWhenUsed="0" w:qFormat="1"/>
+    <w:lsdException w:name="Strong" w:semiHidden="0" w:uiPriority="22" w:unhideWhenUsed="0" w:qFormat="1"/>
+    <w:lsdException w:name="Emphasis" w:semiHidden="0" w:uiPriority="20" w:unhideWhenUsed="0" w:qFormat="1"/>
+    <w:lsdException w:name="Table Grid" w:semiHidden="0" w:uiPriority="59" w:unhideWhenUsed="0"/>
+    <w:lsdException w:name="Placeholder Text" w:unhideWhenUsed="0"/>
+    <w:lsdException w:name="No Spacing" w:semiHidden="0" w:uiPriority="1" w:unhideWhenUsed="0" w:qFormat="1"/>
+    <w:lsdException w:name="Light Shading" w:semiHidden="0" w:uiPriority="60" w:unhideWhenUsed="0"/>
+    <w:lsdException w:name="Light List" w:semiHidden="0" w:uiPriority="61" w:unhideWhenUsed="0"/>
+    <w:lsdException w:name="Light Grid" w:semiHidden="0" w:uiPriority="62" w:unhideWhenUsed="0"/>
+    <w:lsdException w:name="Medium Shading 1" w:semiHidden="0" w:uiPriority="63" w:unhideWhenUsed="0"/>
+    <w:lsdException w:name="Medium Shading 2" w:semiHidden="0" w:uiPriority="64" w:unhideWhenUsed="0"/>
+    <w:lsdException w:name="Medium List 1" w:semiHidden="0" w:uiPriority="65" w:unhideWhenUsed="0"/>
+    <w:lsdException w:name="Medium List 2" w:semiHidden="0" w:uiPriority="66" w:unhideWhenUsed="0"/>
+    <w:lsdException w:name="Medium Grid 1" w:semiHidden="0" w:uiPriority="67" w:unhideWhenUsed="0"/>
+    <w:lsdException w:name="Medium Grid 2" w:semiHidden="0" w:uiPriority="68" w:unhideWhenUsed="0"/>
+    <w:lsdException w:name="Medium Grid 3" w:semiHidden="0" w:uiPriority="69" w:unhideWhenUsed="0"/>
+    <w:lsdException w:name="Dark List" w:semiHidden="0" w:uiPriority="70" w:unhideWhenUsed="0"/>
+    <w:lsdException w:name="Colorful Shading" w:semiHidden="0" w:uiPriority="71" w:unhideWhenUsed="0"/>
+    <w:lsdException w:name="Colorful List" w:semiHidden="0" w:uiPriority="72" w:unhideWhenUsed="0"/>
+    <w:lsdException w:name="Colorful Grid" w:semiHidden="0" w:uiPriority="73" w:unhideWhenUsed="0"/>
+    <w:lsdException w:name="Light Shading Accent 1" w:semiHidden="0" w:uiPriority="60" w:unhideWhenUsed="0"/>
+    <w:lsdException w:name="Light List Accent 1" w:semiHidden="0" w:uiPriority="61" w:unhideWhenUsed="0"/>
+    <w:lsdException w:name="Light Grid Accent 1" w:semiHidden="0" w:uiPriority="62" w:unhideWhenUsed="0"/>
+    <w:lsdException w:name="Medium Shading 1 Accent 1" w:semiHidden="0" w:uiPriority="63" w:unhideWhenUsed="0"/>
+    <w:lsdException w:name="Medium Shading 2 Accent 1" w:semiHidden="0" w:uiPriority="64" w:unhideWhenUsed="0"/>
+    <w:lsdException w:name="Medium List 1 Accent 1" w:semiHidden="0" w:uiPriority="65" w:unhideWhenUsed="0"/>
+    <w:lsdException w:name="Revision" w:unhideWhenUsed="0"/>
+    <w:lsdException w:name="List Paragraph" w:semiHidden="0" w:uiPriority="34" w:unhideWhenUsed="0" w:qFormat="1"/>
+    <w:lsdException w:name="Quote" w:semiHidden="0" w:uiPriority="29" w:unhideWhenUsed="0" w:qFormat="1"/>
+    <w:lsdException w:name="Intense Quote" w:semiHidden="0" w:uiPriority="30" w:unhideWhenUsed="0" w:qFormat="1"/>
+    <w:lsdException w:name="Medium List 2 Accent 1" w:semiHidden="0" w:uiPriority="66" w:unhideWhenUsed="0"/>
+    <w:lsdException w:name="Medium Grid 1 Accent 1" w:semiHidden="0" w:uiPriority="67" w:unhideWhenUsed="0"/>
+    <w:lsdException w:name="Medium Grid 2 Accent 1" w:semiHidden="0" w:uiPriority="68" w:unhideWhenUsed="0"/>
+    <w:lsdException w:name="Medium Grid 3 Accent 1" w:semiHidden="0" w:uiPriority="69" w:unhideWhenUsed="0"/>
+    <w:lsdException w:name="Dark List Accent 1" w:semiHidden="0" w:uiPriority="70" w:unhideWhenUsed="0"/>
+    <w:lsdException w:name="Colorful Shading Accent 1" w:semiHidden="0" w:uiPriority="71" w:unhideWhenUsed="0"/>
+    <w:lsdException w:name="Colorful List Accent 1" w:semiHidden="0" w:uiPriority="72" w:unhideWhenUsed="0"/>
+    <w:lsdException w:name="Colorful Grid Accent 1" w:semiHidden="0" w:uiPriority="73" w:unhideWhenUsed="0"/>
+    <w:lsdException w:name="Light Shading Accent 2" w:semiHidden="0" w:uiPriority="60" w:unhideWhenUsed="0"/>
+    <w:lsdException w:name="Light List Accent 2" w:semiHidden="0" w:uiPriority="61" w:unhideWhenUsed="0"/>
+    <w:lsdException w:name="Light Grid Accent 2" w:semiHidden="0" w:uiPriority="62" w:unhideWhenUsed="0"/>
+    <w:lsdException w:name="Medium Shading 1 Accent 2" w:semiHidden="0" w:uiPriority="63" w:unhideWhenUsed="0"/>
+    <w:lsdException w:name="Medium Shading 2 Accent 2" w:semiHidden="0" w:uiPriority="64" w:unhideWhenUsed="0"/>
+    <w:lsdException w:name="Medium List 1 Accent 2" w:semiHidden="0" w:uiPriority="65" w:unhideWhenUsed="0"/>
+    <w:lsdException w:name="Medium List 2 Accent 2" w:semiHidden="0" w:uiPriority="66" w:unhideWhenUsed="0"/>
+    <w:lsdException w:name="Medium Grid 1 Accent 2" w:semiHidden="0" w:uiPriority="67" w:unhideWhenUsed="0"/>
+    <w:lsdException w:name="Medium Grid 2 Accent 2" w:semiHidden="0" w:uiPriority="68" w:unhideWhenUsed="0"/>
+    <w:lsdException w:name="Medium Grid 3 Accent 2" w:semiHidden="0" w:uiPriority="69" w:unhideWhenUsed="0"/>
+    <w:lsdException w:name="Dark List Accent 2" w:semiHidden="0" w:uiPriority="70" w:unhideWhenUsed="0"/>
+    <w:lsdException w:name="Colorful Shading Accent 2" w:semiHidden="0" w:uiPriority="71" w:unhideWhenUsed="0"/>
+    <w:lsdException w:name="Colorful List Accent 2" w:semiHidden="0" w:uiPriority="72" w:unhideWhenUsed="0"/>
+    <w:lsdException w:name="Colorful Grid Accent 2" w:semiHidden="0" w:uiPriority="73" w:unhideWhenUsed="0"/>
+    <w:lsdException w:name="Light Shading Accent 3" w:semiHidden="0" w:uiPriority="60" w:unhideWhenUsed="0"/>
+    <w:lsdException w:name="Light List Accent 3" w:semiHidden="0" w:uiPriority="61" w:unhideWhenUsed="0"/>
+    <w:lsdException w:name="Light Grid Accent 3" w:semiHidden="0" w:uiPriority="62" w:unhideWhenUsed="0"/>
+    <w:lsdException w:name="Medium Shading 1 Accent 3" w:semiHidden="0" w:uiPriority="63" w:unhideWhenUsed="0"/>
+    <w:lsdException w:name="Medium Shading 2 Accent 3" w:semiHidden="0" w:uiPriority="64" w:unhideWhenUsed="0"/>
+    <w:lsdException w:name="Medium List 1 Accent 3" w:semiHidden="0" w:uiPriority="65" w:unhideWhenUsed="0"/>
+    <w:lsdException w:name="Medium List 2 Accent 3" w:semiHidden="0" w:uiPriority="66" w:unhideWhenUsed="0"/>
+    <w:lsdException w:name="Medium Grid 1 Accent 3" w:semiHidden="0" w:uiPriority="67" w:unhideWhenUsed="0"/>
+    <w:lsdException w:name="Medium Grid 2 Accent 3" w:semiHidden="0" w:uiPriority="68" w:unhideWhenUsed="0"/>
+    <w:lsdException w:name="Medium Grid 3 Accent 3" w:semiHidden="0" w:uiPriority="69" w:unhideWhenUsed="0"/>
+    <w:lsdException w:name="Dark List Accent 3" w:semiHidden="0" w:uiPriority="70" w:unhideWhenUsed="0"/>
+    <w:lsdException w:name="Colorful Shading Accent 3" w:semiHidden="0" w:uiPriority="71" w:unhideWhenUsed="0"/>
+    <w:lsdException w:name="Colorful List Accent 3" w:semiHidden="0" w:uiPriority="72" w:unhideWhenUsed="0"/>
+    <w:lsdException w:name="Colorful Grid Accent 3" w:semiHidden="0" w:uiPriority="73" w:unhideWhenUsed="0"/>
+    <w:lsdException w:name="Light Shading Accent 4" w:semiHidden="0" w:uiPriority="60" w:unhideWhenUsed="0"/>
+    <w:lsdException w:name="Light List Accent 4" w:semiHidden="0" w:uiPriority="61" w:unhideWhenUsed="0"/>
+    <w:lsdException w:name="Light Grid Accent 4" w:semiHidden="0" w:uiPriority="62" w:unhideWhenUsed="0"/>
+    <w:lsdException w:name="Medium Shading 1 Accent 4" w:semiHidden="0" w:uiPriority="63" w:unhideWhenUsed="0"/>
+    <w:lsdException w:name="Medium Shading 2 Accent 4" w:semiHidden="0" w:uiPriority="64" w:unhideWhenUsed="0"/>
+    <w:lsdException w:name="Medium List 1 Accent 4" w:semiHidden="0" w:uiPriority="65" w:unhideWhenUsed="0"/>
+    <w:lsdException w:name="Medium List 2 Accent 4" w:semiHidden="0" w:uiPriority="66" w:unhideWhenUsed="0"/>
+    <w:lsdException w:name="Medium Grid 1 Accent 4" w:semiHidden="0" w:uiPriority="67" w:unhideWhenUsed="0"/>
+    <w:lsdException w:name="Medium Grid 2 Accent 4" w:semiHidden="0" w:uiPriority="68" w:unhideWhenUsed="0"/>
+    <w:lsdException w:name="Medium Grid 3 Accent 4" w:semiHidden="0" w:uiPriority="69" w:unhideWhenUsed="0"/>
+    <w:lsdException w:name="Dark List Accent 4" w:semiHidden="0" w:uiPriority="70" w:unhideWhenUsed="0"/>
+    <w:lsdException w:name="Colorful Shading Accent 4" w:semiHidden="0" w:uiPriority="71" w:unhideWhenUsed="0"/>
+    <w:lsdException w:name="Colorful List Accent 4" w:semiHidden="0" w:uiPriority="72" w:unhideWhenUsed="0"/>
+    <w:lsdException w:name="Colorful Grid Accent 4" w:semiHidden="0" w:uiPriority="73" w:unhideWhenUsed="0"/>
+    <w:lsdException w:name="Light Shading Accent 5" w:semiHidden="0" w:uiPriority="60" w:unhideWhenUsed="0"/>
+    <w:lsdException w:name="Light List Accent 5" w:semiHidden="0" w:uiPriority="61" w:unhideWhenUsed="0"/>
+    <w:lsdException w:name="Light Grid Accent 5" w:semiHidden="0" w:uiPriority="62" w:unhideWhenUsed="0"/>
+    <w:lsdException w:name="Medium Shading 1 Accent 5" w:semiHidden="0" w:uiPriority="63" w:unhideWhenUsed="0"/>
+    <w:lsdException w:name="Medium Shading 2 Accent 5" w:semiHidden="0" w:uiPriority="64" w:unhideWhenUsed="0"/>
+    <w:lsdException w:name="Medium List 1 Accent 5" w:semiHidden="0" w:uiPriority="65" w:unhideWhenUsed="0"/>
+    <w:lsdException w:name="Medium List 2 Accent 5" w:semiHidden="0" w:uiPriority="66" w:unhideWhenUsed="0"/>
+    <w:lsdException w:name="Medium Grid 1 Accent 5" w:semiHidden="0" w:uiPriority="67" w:unhideWhenUsed="0"/>
+    <w:lsdException w:name="Medium Grid 2 Accent 5" w:semiHidden="0" w:uiPriority="68" w:unhideWhenUsed="0"/>
+    <w:lsdException w:name="Medium Grid 3 Accent 5" w:semiHidden="0" w:uiPriority="69" w:unhideWhenUsed="0"/>
+    <w:lsdException w:name="Dark List Accent 5" w:semiHidden="0" w:uiPriority="70" w:unhideWhenUsed="0"/>
+    <w:lsdException w:name="Colorful Shading Accent 5" w:semiHidden="0" w:uiPriority="71" w:unhideWhenUsed="0"/>
+    <w:lsdException w:name="Colorful List Accent 5" w:semiHidden="0" w:uiPriority="72" w:unhideWhenUsed="0"/>
+    <w:lsdException w:name="Colorful Grid Accent 5" w:semiHidden="0" w:uiPriority="73" w:unhideWhenUsed="0"/>
+    <w:lsdException w:name="Light Shading Accent 6" w:semiHidden="0" w:uiPriority="60" w:unhideWhenUsed="0"/>
+    <w:lsdException w:name="Light List Accent 6" w:semiHidden="0" w:uiPriority="61" w:unhideWhenUsed="0"/>
+    <w:lsdException w:name="Light Grid Accent 6" w:semiHidden="0" w:uiPriority="62" w:unhideWhenUsed="0"/>
+    <w:lsdException w:name="Medium Shading 1 Accent 6" w:semiHidden="0" w:uiPriority="63" w:unhideWhenUsed="0"/>
+    <w:lsdException w:name="Medium Shading 2 Accent 6" w:semiHidden="0" w:uiPriority="64" w:unhideWhenUsed="0"/>
+    <w:lsdException w:name="Medium List 1 Accent 6" w:semiHidden="0" w:uiPriority="65" w:unhideWhenUsed="0"/>
+    <w:lsdException w:name="Medium List 2 Accent 6" w:semiHidden="0" w:uiPriority="66" w:unhideWhenUsed="0"/>
+    <w:lsdException w:name="Medium Grid 1 Accent 6" w:semiHidden="0" w:uiPriority="67" w:unhideWhenUsed="0"/>
+    <w:lsdException w:name="Medium Grid 2 Accent 6" w:semiHidden="0" w:uiPriority="68" w:unhideWhenUsed="0"/>
+    <w:lsdException w:name="Medium Grid 3 Accent 6" w:semiHidden="0" w:uiPriority="69" w:unhideWhenUsed="0"/>
+    <w:lsdException w:name="Dark List Accent 6" w:semiHidden="0" w:uiPriority="70" w:unhideWhenUsed="0"/>
+    <w:lsdException w:name="Colorful Shading Accent 6" w:semiHidden="0" w:uiPriority="71" w:unhideWhenUsed="0"/>
+    <w:lsdException w:name="Colorful List Accent 6" w:semiHidden="0" w:uiPriority="72" w:unhideWhenUsed="0"/>
+    <w:lsdException w:name="Colorful Grid Accent 6" w:semiHidden="0" w:uiPriority="73" w:unhideWhenUsed="0"/>
+    <w:lsdException w:name="Subtle Emphasis" w:semiHidden="0" w:uiPriority="19" w:unhideWhenUsed="0" w:qFormat="1"/>
+    <w:lsdException w:name="Intense Emphasis" w:semiHidden="0" w:uiPriority="21" w:unhideWhenUsed="0" w:qFormat="1"/>
+    <w:lsdException w:name="Subtle Reference" w:semiHidden="0" w:uiPriority="31" w:unhideWhenUsed="0" w:qFormat="1"/>
+    <w:lsdException w:name="Intense Reference" w:semiHidden="0" w:uiPriority="32" w:unhideWhenUsed="0" w:qFormat="1"/>
+    <w:lsdException w:name="Book Title" w:semiHidden="0" w:uiPriority="33" w:unhideWhenUsed="0" w:qFormat="1"/>
+    <w:lsdException w:name="Bibliography" w:uiPriority="37"/>
+    <w:lsdException w:name="TOC Heading" w:uiPriority="39" w:qFormat="1"/>
+  </w:latentStyles>
+  <w:style w:type="paragraph" w:default="1" w:styleId="Normal">
+    <w:name w:val="Normal"/>
+    <w:qFormat/>
+  </w:style>
+  <w:style w:type="character" w:default="1" w:styleId="DefaultParagraphFont">
+    <w:name w:val="Default Paragraph Font"/>
+    <w:uiPriority w:val="1"/>
+    <w:semiHidden/>
+    <w:unhideWhenUsed/>
+  </w:style>
+  <w:style w:type="table" w:default="1" w:styleId="TableNormal">
+    <w:name w:val="Normal Table"/>
+    <w:uiPriority w:val="99"/>
+    <w:semiHidden/>
+    <w:unhideWhenUsed/>
+    <w:qFormat/>
+    <w:tblPr>
+      <w:tblInd w:w="0" w:type="dxa"/>
+      <w:tblCellMar>
+        <w:top w:w="0" w:type="dxa"/>
+        <w:left w:w="108" w:type="dxa"/>
+        <w:bottom w:w="0" w:type="dxa"/>
+        <w:right w:w="108" w:type="dxa"/>
+      </w:tblCellMar>
+    </w:tblPr>
+  </w:style>
+  <w:style w:type="numbering" w:default="1" w:styleId="NoList">
+    <w:name w:val="No List"/>
+    <w:uiPriority w:val="99"/>
+    <w:semiHidden/>
+    <w:unhideWhenUsed/>
+  </w:style>
+  <w:style w:type="paragraph" w:customStyle="1" w:styleId="7A7504EDF0C14E11A36F7E182295A370">
+    <w:name w:val="7A7504EDF0C14E11A36F7E182295A370"/>
+    <w:rsid w:val="00B32B9A"/>
+  </w:style>
+</w:styles>
+</file>
+
+<file path=word/glossary/webSettings.xml><?xml version="1.0" encoding="utf-8"?>
+<w:webSettings xmlns:r="http://schemas.openxmlformats.org/officeDocument/2006/relationships" xmlns:w="http://schemas.openxmlformats.org/wordprocessingml/2006/main">
+  <w:optimizeForBrowser/>
+</w:webSettings>
 </file>
 
 <file path=word/theme/theme1.xml><?xml version="1.0" encoding="utf-8"?>
@@ -41926,7 +42722,7 @@
 </file>
 
 <file path=customXml/itemProps1.xml><?xml version="1.0" encoding="utf-8"?>
-<ds:datastoreItem xmlns:ds="http://schemas.openxmlformats.org/officeDocument/2006/customXml" ds:itemID="{C6B852B1-D743-4383-97EA-2F6D65B9E388}">
+<ds:datastoreItem xmlns:ds="http://schemas.openxmlformats.org/officeDocument/2006/customXml" ds:itemID="{9B07D528-A171-452F-9562-FDCC43423F12}">
   <ds:schemaRefs>
     <ds:schemaRef ds:uri="http://schemas.openxmlformats.org/officeDocument/2006/bibliography"/>
   </ds:schemaRefs>

</xml_diff>